<commit_message>
Adicionado Grafico e Inserido Texto no Pre-projeto
</commit_message>
<xml_diff>
--- a/PreProjeto.docx
+++ b/PreProjeto.docx
@@ -1017,7 +1017,6 @@
     </w:p>
     <w:p>
       <w:pPr>
-        <w:spacing w:line="360" w:lineRule="auto"/>
         <w:jc w:val="center"/>
         <w:rPr>
           <w:b/>
@@ -6558,6 +6557,55 @@
         <w:jc w:val="both"/>
         <w:rPr>
           <w:rFonts w:ascii="Times New Roman" w:hAnsi="Times New Roman"/>
+          <w:color w:val="FF0000"/>
+          <w:szCs w:val="24"/>
+          <w:lang w:val="pt-BR"/>
+        </w:rPr>
+      </w:pPr>
+      <w:r>
+        <w:rPr>
+          <w:rFonts w:ascii="Times New Roman" w:hAnsi="Times New Roman"/>
+          <w:color w:val="FF0000"/>
+          <w:szCs w:val="24"/>
+          <w:lang w:val="pt-BR"/>
+        </w:rPr>
+        <w:t xml:space="preserve">Melhorar </w:t>
+      </w:r>
+      <w:proofErr w:type="spellStart"/>
+      <w:r>
+        <w:rPr>
+          <w:rFonts w:ascii="Times New Roman" w:hAnsi="Times New Roman"/>
+          <w:color w:val="FF0000"/>
+          <w:szCs w:val="24"/>
+          <w:lang w:val="pt-BR"/>
+        </w:rPr>
+        <w:t>AQUIi</w:t>
+      </w:r>
+      <w:proofErr w:type="spellEnd"/>
+    </w:p>
+    <w:p>
+      <w:pPr>
+        <w:pStyle w:val="Body"/>
+        <w:tabs>
+          <w:tab w:val="left" w:pos="709"/>
+          <w:tab w:val="left" w:pos="1417"/>
+          <w:tab w:val="left" w:pos="2126"/>
+          <w:tab w:val="left" w:pos="2835"/>
+          <w:tab w:val="left" w:pos="3543"/>
+          <w:tab w:val="left" w:pos="4252"/>
+          <w:tab w:val="left" w:pos="4961"/>
+          <w:tab w:val="left" w:pos="5669"/>
+          <w:tab w:val="left" w:pos="6378"/>
+          <w:tab w:val="left" w:pos="7087"/>
+          <w:tab w:val="left" w:pos="7795"/>
+          <w:tab w:val="left" w:pos="8504"/>
+          <w:tab w:val="left" w:pos="9213"/>
+        </w:tabs>
+        <w:spacing w:line="360" w:lineRule="auto"/>
+        <w:ind w:firstLine="851"/>
+        <w:jc w:val="both"/>
+        <w:rPr>
+          <w:rFonts w:ascii="Times New Roman" w:hAnsi="Times New Roman"/>
           <w:szCs w:val="24"/>
           <w:lang w:val="pt-BR"/>
         </w:rPr>
@@ -6629,6 +6677,34 @@
           <w:tab w:val="left" w:pos="9213"/>
         </w:tabs>
         <w:spacing w:line="360" w:lineRule="auto"/>
+        <w:jc w:val="both"/>
+        <w:rPr>
+          <w:rFonts w:ascii="Times New Roman" w:hAnsi="Times New Roman"/>
+          <w:b/>
+          <w:szCs w:val="24"/>
+          <w:lang w:val="pt-BR"/>
+        </w:rPr>
+      </w:pPr>
+    </w:p>
+    <w:p>
+      <w:pPr>
+        <w:pStyle w:val="Body"/>
+        <w:tabs>
+          <w:tab w:val="left" w:pos="709"/>
+          <w:tab w:val="left" w:pos="1417"/>
+          <w:tab w:val="left" w:pos="2126"/>
+          <w:tab w:val="left" w:pos="2835"/>
+          <w:tab w:val="left" w:pos="3543"/>
+          <w:tab w:val="left" w:pos="4252"/>
+          <w:tab w:val="left" w:pos="4961"/>
+          <w:tab w:val="left" w:pos="5669"/>
+          <w:tab w:val="left" w:pos="6378"/>
+          <w:tab w:val="left" w:pos="7087"/>
+          <w:tab w:val="left" w:pos="7795"/>
+          <w:tab w:val="left" w:pos="8504"/>
+          <w:tab w:val="left" w:pos="9213"/>
+        </w:tabs>
+        <w:spacing w:line="360" w:lineRule="auto"/>
         <w:ind w:firstLine="851"/>
         <w:jc w:val="both"/>
         <w:rPr>
@@ -6712,7 +6788,6 @@
         </w:rPr>
         <w:t xml:space="preserve">, e durante a reprodução ocorrem processos de </w:t>
       </w:r>
-      <w:proofErr w:type="spellStart"/>
       <w:r>
         <w:rPr>
           <w:rFonts w:ascii="Times New Roman" w:hAnsi="Times New Roman"/>
@@ -6740,7 +6815,6 @@
         </w:rPr>
         <w:t>ossover</w:t>
       </w:r>
-      <w:proofErr w:type="spellEnd"/>
       <w:r>
         <w:rPr>
           <w:rFonts w:ascii="Times New Roman" w:hAnsi="Times New Roman"/>
@@ -7213,25 +7287,7 @@
           <w:szCs w:val="24"/>
           <w:lang w:val="pt-BR"/>
         </w:rPr>
-        <w:t>Epis</w:t>
-      </w:r>
-      <w:proofErr w:type="spellEnd"/>
-      <w:r>
-        <w:rPr>
-          <w:rFonts w:ascii="Times New Roman" w:hAnsi="Times New Roman"/>
-          <w:szCs w:val="24"/>
-          <w:lang w:val="pt-BR"/>
-        </w:rPr>
-        <w:tab/>
-      </w:r>
-      <w:proofErr w:type="spellStart"/>
-      <w:r>
-        <w:rPr>
-          <w:rFonts w:ascii="Times New Roman" w:hAnsi="Times New Roman"/>
-          <w:szCs w:val="24"/>
-          <w:lang w:val="pt-BR"/>
-        </w:rPr>
-        <w:t>tasia</w:t>
+        <w:t>Epistasia</w:t>
       </w:r>
       <w:proofErr w:type="spellEnd"/>
       <w:r>
@@ -7371,6 +7427,34 @@
           <w:tab w:val="left" w:pos="9213"/>
         </w:tabs>
         <w:spacing w:line="360" w:lineRule="auto"/>
+        <w:jc w:val="both"/>
+        <w:rPr>
+          <w:rFonts w:ascii="Times New Roman" w:hAnsi="Times New Roman"/>
+          <w:b/>
+          <w:szCs w:val="24"/>
+          <w:lang w:val="pt-BR"/>
+        </w:rPr>
+      </w:pPr>
+    </w:p>
+    <w:p>
+      <w:pPr>
+        <w:pStyle w:val="Body"/>
+        <w:tabs>
+          <w:tab w:val="left" w:pos="709"/>
+          <w:tab w:val="left" w:pos="1417"/>
+          <w:tab w:val="left" w:pos="2126"/>
+          <w:tab w:val="left" w:pos="2835"/>
+          <w:tab w:val="left" w:pos="3543"/>
+          <w:tab w:val="left" w:pos="4252"/>
+          <w:tab w:val="left" w:pos="4961"/>
+          <w:tab w:val="left" w:pos="5669"/>
+          <w:tab w:val="left" w:pos="6378"/>
+          <w:tab w:val="left" w:pos="7087"/>
+          <w:tab w:val="left" w:pos="7795"/>
+          <w:tab w:val="left" w:pos="8504"/>
+          <w:tab w:val="left" w:pos="9213"/>
+        </w:tabs>
+        <w:spacing w:line="360" w:lineRule="auto"/>
         <w:ind w:firstLine="851"/>
         <w:jc w:val="both"/>
         <w:rPr>
@@ -7556,6 +7640,157 @@
           <w:lang w:val="pt-BR"/>
         </w:rPr>
       </w:pPr>
+    </w:p>
+    <w:p>
+      <w:pPr>
+        <w:pStyle w:val="Body"/>
+        <w:tabs>
+          <w:tab w:val="left" w:pos="709"/>
+          <w:tab w:val="left" w:pos="1417"/>
+          <w:tab w:val="left" w:pos="2126"/>
+          <w:tab w:val="left" w:pos="2835"/>
+          <w:tab w:val="left" w:pos="3543"/>
+          <w:tab w:val="left" w:pos="4252"/>
+          <w:tab w:val="left" w:pos="4961"/>
+          <w:tab w:val="left" w:pos="5669"/>
+          <w:tab w:val="left" w:pos="6378"/>
+          <w:tab w:val="left" w:pos="7087"/>
+          <w:tab w:val="left" w:pos="7795"/>
+          <w:tab w:val="left" w:pos="8504"/>
+          <w:tab w:val="left" w:pos="9213"/>
+        </w:tabs>
+        <w:spacing w:line="360" w:lineRule="auto"/>
+        <w:ind w:firstLine="851"/>
+        <w:jc w:val="both"/>
+        <w:rPr>
+          <w:rFonts w:ascii="Times New Roman" w:hAnsi="Times New Roman"/>
+          <w:szCs w:val="24"/>
+          <w:lang w:val="pt-BR"/>
+        </w:rPr>
+      </w:pPr>
+      <w:r>
+        <w:rPr>
+          <w:rFonts w:ascii="Times New Roman" w:hAnsi="Times New Roman"/>
+          <w:szCs w:val="24"/>
+          <w:lang w:val="pt-BR"/>
+        </w:rPr>
+        <w:t>A população inicial como o próprio nome já diz é a primeira população de indivíduos que os algoritmos genéticos trabalham. Elas podem ser geradas a partir de vários métodos. O primeiro desses métodos é o aleatório, a cada execução do algoritmo uma nova e diferente população inicial é formada, e não se tem garantia que essa população inicial seja igual a população inicial de outra execução. Outro método seria utilizar como população inicial soluções encontradas por outras técnicas de otimização, ou algumas soluções aceitáveis para o problema. Esse método é conhecido como “</w:t>
+      </w:r>
+      <w:r>
+        <w:rPr>
+          <w:rFonts w:ascii="Times New Roman" w:hAnsi="Times New Roman"/>
+          <w:i/>
+          <w:szCs w:val="24"/>
+          <w:lang w:val="pt-BR"/>
+        </w:rPr>
+        <w:t>seeding</w:t>
+      </w:r>
+      <w:r>
+        <w:rPr>
+          <w:rFonts w:ascii="Times New Roman" w:hAnsi="Times New Roman"/>
+          <w:szCs w:val="24"/>
+          <w:lang w:val="pt-BR"/>
+        </w:rPr>
+        <w:t xml:space="preserve">” segundo Lacerda </w:t>
+      </w:r>
+      <w:proofErr w:type="spellStart"/>
+      <w:r>
+        <w:rPr>
+          <w:rFonts w:ascii="Times New Roman" w:hAnsi="Times New Roman"/>
+          <w:szCs w:val="24"/>
+          <w:lang w:val="pt-BR"/>
+        </w:rPr>
+        <w:t>Estéfane</w:t>
+      </w:r>
+      <w:proofErr w:type="spellEnd"/>
+      <w:r>
+        <w:rPr>
+          <w:rFonts w:ascii="Times New Roman" w:hAnsi="Times New Roman"/>
+          <w:szCs w:val="24"/>
+          <w:lang w:val="pt-BR"/>
+        </w:rPr>
+        <w:t xml:space="preserve"> e Carvalho André(</w:t>
+      </w:r>
+      <w:r>
+        <w:rPr>
+          <w:rFonts w:ascii="Times New Roman" w:hAnsi="Times New Roman"/>
+          <w:color w:val="FF0000"/>
+          <w:szCs w:val="24"/>
+          <w:lang w:val="pt-BR"/>
+        </w:rPr>
+        <w:t>ANO</w:t>
+      </w:r>
+      <w:r>
+        <w:rPr>
+          <w:rFonts w:ascii="Times New Roman" w:hAnsi="Times New Roman"/>
+          <w:szCs w:val="24"/>
+          <w:lang w:val="pt-BR"/>
+        </w:rPr>
+        <w:t>)</w:t>
+      </w:r>
+      <w:r>
+        <w:rPr>
+          <w:rFonts w:ascii="Times New Roman" w:hAnsi="Times New Roman"/>
+          <w:szCs w:val="24"/>
+          <w:lang w:val="pt-BR"/>
+        </w:rPr>
+        <w:t>.</w:t>
+      </w:r>
+    </w:p>
+    <w:p>
+      <w:pPr>
+        <w:pStyle w:val="Body"/>
+        <w:tabs>
+          <w:tab w:val="left" w:pos="709"/>
+          <w:tab w:val="left" w:pos="1417"/>
+          <w:tab w:val="left" w:pos="2126"/>
+          <w:tab w:val="left" w:pos="2835"/>
+          <w:tab w:val="left" w:pos="3543"/>
+          <w:tab w:val="left" w:pos="4252"/>
+          <w:tab w:val="left" w:pos="4961"/>
+          <w:tab w:val="left" w:pos="5669"/>
+          <w:tab w:val="left" w:pos="6378"/>
+          <w:tab w:val="left" w:pos="7087"/>
+          <w:tab w:val="left" w:pos="7795"/>
+          <w:tab w:val="left" w:pos="8504"/>
+          <w:tab w:val="left" w:pos="9213"/>
+        </w:tabs>
+        <w:spacing w:line="360" w:lineRule="auto"/>
+        <w:jc w:val="both"/>
+        <w:rPr>
+          <w:rFonts w:ascii="Times New Roman" w:hAnsi="Times New Roman"/>
+          <w:szCs w:val="24"/>
+          <w:lang w:val="pt-BR"/>
+        </w:rPr>
+      </w:pPr>
+    </w:p>
+    <w:p>
+      <w:pPr>
+        <w:pStyle w:val="Body"/>
+        <w:tabs>
+          <w:tab w:val="left" w:pos="709"/>
+          <w:tab w:val="left" w:pos="1417"/>
+          <w:tab w:val="left" w:pos="2126"/>
+          <w:tab w:val="left" w:pos="2835"/>
+          <w:tab w:val="left" w:pos="3543"/>
+          <w:tab w:val="left" w:pos="4252"/>
+          <w:tab w:val="left" w:pos="4961"/>
+          <w:tab w:val="left" w:pos="5669"/>
+          <w:tab w:val="left" w:pos="6378"/>
+          <w:tab w:val="left" w:pos="7087"/>
+          <w:tab w:val="left" w:pos="7795"/>
+          <w:tab w:val="left" w:pos="8504"/>
+          <w:tab w:val="left" w:pos="9213"/>
+        </w:tabs>
+        <w:spacing w:line="360" w:lineRule="auto"/>
+        <w:jc w:val="both"/>
+        <w:rPr>
+          <w:rFonts w:ascii="Times New Roman" w:hAnsi="Times New Roman"/>
+          <w:b/>
+          <w:szCs w:val="24"/>
+          <w:lang w:val="pt-BR"/>
+        </w:rPr>
+      </w:pPr>
       <w:r>
         <w:rPr>
           <w:rFonts w:ascii="Times New Roman" w:hAnsi="Times New Roman"/>
@@ -7603,6 +7838,281 @@
           <w:lang w:val="pt-BR"/>
         </w:rPr>
       </w:pPr>
+    </w:p>
+    <w:p>
+      <w:pPr>
+        <w:pStyle w:val="Body"/>
+        <w:tabs>
+          <w:tab w:val="left" w:pos="709"/>
+          <w:tab w:val="left" w:pos="1417"/>
+          <w:tab w:val="left" w:pos="2126"/>
+          <w:tab w:val="left" w:pos="2835"/>
+          <w:tab w:val="left" w:pos="3543"/>
+          <w:tab w:val="left" w:pos="4252"/>
+          <w:tab w:val="left" w:pos="4961"/>
+          <w:tab w:val="left" w:pos="5669"/>
+          <w:tab w:val="left" w:pos="6378"/>
+          <w:tab w:val="left" w:pos="7087"/>
+          <w:tab w:val="left" w:pos="7795"/>
+          <w:tab w:val="left" w:pos="8504"/>
+          <w:tab w:val="left" w:pos="9213"/>
+        </w:tabs>
+        <w:spacing w:line="360" w:lineRule="auto"/>
+        <w:ind w:firstLine="851"/>
+        <w:jc w:val="both"/>
+        <w:rPr>
+          <w:rFonts w:ascii="Times New Roman" w:hAnsi="Times New Roman"/>
+          <w:szCs w:val="24"/>
+          <w:lang w:val="pt-BR"/>
+        </w:rPr>
+      </w:pPr>
+      <w:r>
+        <w:rPr>
+          <w:rFonts w:ascii="Times New Roman" w:hAnsi="Times New Roman"/>
+          <w:szCs w:val="24"/>
+          <w:lang w:val="pt-BR"/>
+        </w:rPr>
+        <w:t>N</w:t>
+      </w:r>
+      <w:r>
+        <w:rPr>
+          <w:rFonts w:ascii="Times New Roman" w:hAnsi="Times New Roman"/>
+          <w:szCs w:val="24"/>
+          <w:lang w:val="pt-BR"/>
+        </w:rPr>
+        <w:t xml:space="preserve">a sua maioria os problemas do mundo real são bastante complexos </w:t>
+      </w:r>
+      <w:r>
+        <w:rPr>
+          <w:rFonts w:ascii="Times New Roman" w:hAnsi="Times New Roman"/>
+          <w:szCs w:val="24"/>
+          <w:lang w:val="pt-BR"/>
+        </w:rPr>
+        <w:t xml:space="preserve">fazendo com que </w:t>
+      </w:r>
+      <w:r>
+        <w:rPr>
+          <w:rFonts w:ascii="Times New Roman" w:hAnsi="Times New Roman"/>
+          <w:szCs w:val="24"/>
+          <w:lang w:val="pt-BR"/>
+        </w:rPr>
+        <w:t>a função objetivo</w:t>
+      </w:r>
+      <w:r>
+        <w:rPr>
+          <w:rFonts w:ascii="Times New Roman" w:hAnsi="Times New Roman"/>
+          <w:szCs w:val="24"/>
+          <w:lang w:val="pt-BR"/>
+        </w:rPr>
+        <w:t xml:space="preserve"> seja também</w:t>
+      </w:r>
+      <w:r>
+        <w:rPr>
+          <w:rFonts w:ascii="Times New Roman" w:hAnsi="Times New Roman"/>
+          <w:szCs w:val="24"/>
+          <w:lang w:val="pt-BR"/>
+        </w:rPr>
+        <w:t xml:space="preserve"> bastante</w:t>
+      </w:r>
+      <w:r>
+        <w:rPr>
+          <w:rFonts w:ascii="Times New Roman" w:hAnsi="Times New Roman"/>
+          <w:szCs w:val="24"/>
+          <w:lang w:val="pt-BR"/>
+        </w:rPr>
+        <w:t xml:space="preserve"> complexa e com alto custo dos recursos computacionais. </w:t>
+      </w:r>
+      <w:r>
+        <w:rPr>
+          <w:rFonts w:ascii="Times New Roman" w:hAnsi="Times New Roman"/>
+          <w:szCs w:val="24"/>
+          <w:lang w:val="pt-BR"/>
+        </w:rPr>
+        <w:t>É importante simplificar ao máximo a função objetivo, mas essa simplifi</w:t>
+      </w:r>
+      <w:r>
+        <w:rPr>
+          <w:rFonts w:ascii="Times New Roman" w:hAnsi="Times New Roman"/>
+          <w:szCs w:val="24"/>
+          <w:lang w:val="pt-BR"/>
+        </w:rPr>
+        <w:t>cação trará</w:t>
+      </w:r>
+      <w:r>
+        <w:rPr>
+          <w:rFonts w:ascii="Times New Roman" w:hAnsi="Times New Roman"/>
+          <w:szCs w:val="24"/>
+          <w:lang w:val="pt-BR"/>
+        </w:rPr>
+        <w:t xml:space="preserve"> perdas </w:t>
+      </w:r>
+      <w:r>
+        <w:rPr>
+          <w:rFonts w:ascii="Times New Roman" w:hAnsi="Times New Roman"/>
+          <w:szCs w:val="24"/>
+          <w:lang w:val="pt-BR"/>
+        </w:rPr>
+        <w:t>na</w:t>
+      </w:r>
+      <w:r>
+        <w:rPr>
+          <w:rFonts w:ascii="Times New Roman" w:hAnsi="Times New Roman"/>
+          <w:szCs w:val="24"/>
+          <w:lang w:val="pt-BR"/>
+        </w:rPr>
+        <w:t xml:space="preserve"> informação na solução final.</w:t>
+      </w:r>
+      <w:r>
+        <w:rPr>
+          <w:rFonts w:ascii="Times New Roman" w:hAnsi="Times New Roman"/>
+          <w:szCs w:val="24"/>
+          <w:lang w:val="pt-BR"/>
+        </w:rPr>
+        <w:t xml:space="preserve"> Para reduzirmos o tempo computacional</w:t>
+      </w:r>
+      <w:r>
+        <w:rPr>
+          <w:rFonts w:ascii="Times New Roman" w:hAnsi="Times New Roman"/>
+          <w:szCs w:val="24"/>
+          <w:lang w:val="pt-BR"/>
+        </w:rPr>
+        <w:t xml:space="preserve"> </w:t>
+      </w:r>
+      <w:r>
+        <w:rPr>
+          <w:rFonts w:ascii="Times New Roman" w:hAnsi="Times New Roman"/>
+          <w:szCs w:val="24"/>
+          <w:lang w:val="pt-BR"/>
+        </w:rPr>
+        <w:t>é interessante utilizarmos uma</w:t>
+      </w:r>
+      <w:r>
+        <w:rPr>
+          <w:rFonts w:ascii="Times New Roman" w:hAnsi="Times New Roman"/>
+          <w:szCs w:val="24"/>
+          <w:lang w:val="pt-BR"/>
+        </w:rPr>
+        <w:t xml:space="preserve"> simplificação da função objetivo nas primeiras gerações de indivíduos e deixarmos a função objetivo real para as ultimas gerações. Uma outra técnica bastante difundida para a redução dos recursos computacionais é </w:t>
+      </w:r>
+      <w:r>
+        <w:rPr>
+          <w:rFonts w:ascii="Times New Roman" w:hAnsi="Times New Roman"/>
+          <w:szCs w:val="24"/>
+          <w:lang w:val="pt-BR"/>
+        </w:rPr>
+        <w:t>utilizar</w:t>
+      </w:r>
+      <w:r>
+        <w:rPr>
+          <w:rFonts w:ascii="Times New Roman" w:hAnsi="Times New Roman"/>
+          <w:szCs w:val="24"/>
+          <w:lang w:val="pt-BR"/>
+        </w:rPr>
+        <w:t xml:space="preserve"> os algoritmos genéticos para localizar a região da função </w:t>
+      </w:r>
+      <w:r>
+        <w:rPr>
+          <w:rFonts w:ascii="Times New Roman" w:hAnsi="Times New Roman"/>
+          <w:szCs w:val="24"/>
+          <w:lang w:val="pt-BR"/>
+        </w:rPr>
+        <w:t>objetivo</w:t>
+      </w:r>
+      <w:r>
+        <w:rPr>
+          <w:rFonts w:ascii="Times New Roman" w:hAnsi="Times New Roman"/>
+          <w:szCs w:val="24"/>
+          <w:lang w:val="pt-BR"/>
+        </w:rPr>
+        <w:t xml:space="preserve"> mais promissora a ser o </w:t>
+      </w:r>
+      <w:r>
+        <w:rPr>
+          <w:rFonts w:ascii="Times New Roman" w:hAnsi="Times New Roman"/>
+          <w:szCs w:val="24"/>
+          <w:lang w:val="pt-BR"/>
+        </w:rPr>
+        <w:t>má</w:t>
+      </w:r>
+      <w:r>
+        <w:rPr>
+          <w:rFonts w:ascii="Times New Roman" w:hAnsi="Times New Roman"/>
+          <w:szCs w:val="24"/>
+          <w:lang w:val="pt-BR"/>
+        </w:rPr>
+        <w:t xml:space="preserve">ximo da função e depois </w:t>
+      </w:r>
+      <w:r>
+        <w:rPr>
+          <w:rFonts w:ascii="Times New Roman" w:hAnsi="Times New Roman"/>
+          <w:szCs w:val="24"/>
+          <w:lang w:val="pt-BR"/>
+        </w:rPr>
+        <w:t>utilizar um algoritmo de Subida de Encosta para localizar a possível melhor solução.</w:t>
+      </w:r>
+      <w:r>
+        <w:rPr>
+          <w:rFonts w:ascii="Times New Roman" w:hAnsi="Times New Roman"/>
+          <w:szCs w:val="24"/>
+          <w:lang w:val="pt-BR"/>
+        </w:rPr>
+        <w:t xml:space="preserve"> Isso porque os métodos de Subida de Encosta são extremamente eficientes na obtenção do ponto de máximo local.</w:t>
+      </w:r>
+    </w:p>
+    <w:p>
+      <w:pPr>
+        <w:pStyle w:val="Body"/>
+        <w:tabs>
+          <w:tab w:val="left" w:pos="709"/>
+          <w:tab w:val="left" w:pos="1417"/>
+          <w:tab w:val="left" w:pos="2126"/>
+          <w:tab w:val="left" w:pos="2835"/>
+          <w:tab w:val="left" w:pos="3543"/>
+          <w:tab w:val="left" w:pos="4252"/>
+          <w:tab w:val="left" w:pos="4961"/>
+          <w:tab w:val="left" w:pos="5669"/>
+          <w:tab w:val="left" w:pos="6378"/>
+          <w:tab w:val="left" w:pos="7087"/>
+          <w:tab w:val="left" w:pos="7795"/>
+          <w:tab w:val="left" w:pos="8504"/>
+          <w:tab w:val="left" w:pos="9213"/>
+        </w:tabs>
+        <w:spacing w:line="360" w:lineRule="auto"/>
+        <w:jc w:val="both"/>
+        <w:rPr>
+          <w:rFonts w:ascii="Times New Roman" w:hAnsi="Times New Roman"/>
+          <w:szCs w:val="24"/>
+          <w:lang w:val="pt-BR"/>
+        </w:rPr>
+      </w:pPr>
+    </w:p>
+    <w:p>
+      <w:pPr>
+        <w:pStyle w:val="Body"/>
+        <w:tabs>
+          <w:tab w:val="left" w:pos="709"/>
+          <w:tab w:val="left" w:pos="1417"/>
+          <w:tab w:val="left" w:pos="2126"/>
+          <w:tab w:val="left" w:pos="2835"/>
+          <w:tab w:val="left" w:pos="3543"/>
+          <w:tab w:val="left" w:pos="4252"/>
+          <w:tab w:val="left" w:pos="4961"/>
+          <w:tab w:val="left" w:pos="5669"/>
+          <w:tab w:val="left" w:pos="6378"/>
+          <w:tab w:val="left" w:pos="7087"/>
+          <w:tab w:val="left" w:pos="7795"/>
+          <w:tab w:val="left" w:pos="8504"/>
+          <w:tab w:val="left" w:pos="9213"/>
+        </w:tabs>
+        <w:spacing w:line="360" w:lineRule="auto"/>
+        <w:jc w:val="both"/>
+        <w:rPr>
+          <w:rFonts w:ascii="Times New Roman" w:hAnsi="Times New Roman"/>
+          <w:b/>
+          <w:szCs w:val="24"/>
+          <w:lang w:val="pt-BR"/>
+        </w:rPr>
+      </w:pPr>
       <w:r>
         <w:rPr>
           <w:rFonts w:ascii="Times New Roman" w:hAnsi="Times New Roman"/>
@@ -7650,6 +8160,105 @@
           <w:lang w:val="pt-BR"/>
         </w:rPr>
       </w:pPr>
+    </w:p>
+    <w:p>
+      <w:pPr>
+        <w:pStyle w:val="Body"/>
+        <w:tabs>
+          <w:tab w:val="left" w:pos="709"/>
+          <w:tab w:val="left" w:pos="1417"/>
+          <w:tab w:val="left" w:pos="2126"/>
+          <w:tab w:val="left" w:pos="2835"/>
+          <w:tab w:val="left" w:pos="3543"/>
+          <w:tab w:val="left" w:pos="4252"/>
+          <w:tab w:val="left" w:pos="4961"/>
+          <w:tab w:val="left" w:pos="5669"/>
+          <w:tab w:val="left" w:pos="6378"/>
+          <w:tab w:val="left" w:pos="7087"/>
+          <w:tab w:val="left" w:pos="7795"/>
+          <w:tab w:val="left" w:pos="8504"/>
+          <w:tab w:val="left" w:pos="9213"/>
+        </w:tabs>
+        <w:spacing w:line="360" w:lineRule="auto"/>
+        <w:ind w:firstLine="851"/>
+        <w:jc w:val="both"/>
+        <w:rPr>
+          <w:rFonts w:ascii="Times New Roman" w:hAnsi="Times New Roman"/>
+          <w:szCs w:val="24"/>
+          <w:lang w:val="pt-BR"/>
+        </w:rPr>
+      </w:pPr>
+      <w:r>
+        <w:rPr>
+          <w:rFonts w:ascii="Times New Roman" w:hAnsi="Times New Roman"/>
+          <w:szCs w:val="24"/>
+          <w:lang w:val="pt-BR"/>
+        </w:rPr>
+        <w:t>Critérios de parada são responsáveis por fazer com que o algoritmo genético não fiquem evoluindo infinitamente. Para cada tipo de problema pode ser utilizado um critério de parada diferente. Em alguns casos pode se priorizar o tempo ou os recursos computacionais, em outros a quantidade de gerações, ou então a chegada ao valor ótimo da função</w:t>
+      </w:r>
+      <w:r>
+        <w:rPr>
+          <w:rFonts w:ascii="Times New Roman" w:hAnsi="Times New Roman"/>
+          <w:szCs w:val="24"/>
+          <w:lang w:val="pt-BR"/>
+        </w:rPr>
+        <w:t xml:space="preserve"> (somente se conhecermos esse valor). E por ultimo o algoritmo poderia para sua execução quando a convergência esta acima de um certo ponto. Convergência ocorre quando a aptidão dos indivíduos de uma determinada população não melhorar por um dado numero de gerações.</w:t>
+      </w:r>
+    </w:p>
+    <w:p>
+      <w:pPr>
+        <w:pStyle w:val="Body"/>
+        <w:tabs>
+          <w:tab w:val="left" w:pos="709"/>
+          <w:tab w:val="left" w:pos="1417"/>
+          <w:tab w:val="left" w:pos="2126"/>
+          <w:tab w:val="left" w:pos="2835"/>
+          <w:tab w:val="left" w:pos="3543"/>
+          <w:tab w:val="left" w:pos="4252"/>
+          <w:tab w:val="left" w:pos="4961"/>
+          <w:tab w:val="left" w:pos="5669"/>
+          <w:tab w:val="left" w:pos="6378"/>
+          <w:tab w:val="left" w:pos="7087"/>
+          <w:tab w:val="left" w:pos="7795"/>
+          <w:tab w:val="left" w:pos="8504"/>
+          <w:tab w:val="left" w:pos="9213"/>
+        </w:tabs>
+        <w:spacing w:line="360" w:lineRule="auto"/>
+        <w:jc w:val="both"/>
+        <w:rPr>
+          <w:rFonts w:ascii="Times New Roman" w:hAnsi="Times New Roman"/>
+          <w:szCs w:val="24"/>
+          <w:lang w:val="pt-BR"/>
+        </w:rPr>
+      </w:pPr>
+    </w:p>
+    <w:p>
+      <w:pPr>
+        <w:pStyle w:val="Body"/>
+        <w:tabs>
+          <w:tab w:val="left" w:pos="709"/>
+          <w:tab w:val="left" w:pos="1417"/>
+          <w:tab w:val="left" w:pos="2126"/>
+          <w:tab w:val="left" w:pos="2835"/>
+          <w:tab w:val="left" w:pos="3543"/>
+          <w:tab w:val="left" w:pos="4252"/>
+          <w:tab w:val="left" w:pos="4961"/>
+          <w:tab w:val="left" w:pos="5669"/>
+          <w:tab w:val="left" w:pos="6378"/>
+          <w:tab w:val="left" w:pos="7087"/>
+          <w:tab w:val="left" w:pos="7795"/>
+          <w:tab w:val="left" w:pos="8504"/>
+          <w:tab w:val="left" w:pos="9213"/>
+        </w:tabs>
+        <w:spacing w:line="360" w:lineRule="auto"/>
+        <w:jc w:val="both"/>
+        <w:rPr>
+          <w:rFonts w:ascii="Times New Roman" w:hAnsi="Times New Roman"/>
+          <w:b/>
+          <w:szCs w:val="24"/>
+          <w:lang w:val="pt-BR"/>
+        </w:rPr>
+      </w:pPr>
       <w:r>
         <w:rPr>
           <w:rFonts w:ascii="Times New Roman" w:hAnsi="Times New Roman"/>
@@ -7697,6 +8306,34 @@
           <w:lang w:val="pt-BR"/>
         </w:rPr>
       </w:pPr>
+    </w:p>
+    <w:p>
+      <w:pPr>
+        <w:pStyle w:val="Body"/>
+        <w:tabs>
+          <w:tab w:val="left" w:pos="709"/>
+          <w:tab w:val="left" w:pos="1417"/>
+          <w:tab w:val="left" w:pos="2126"/>
+          <w:tab w:val="left" w:pos="2835"/>
+          <w:tab w:val="left" w:pos="3543"/>
+          <w:tab w:val="left" w:pos="4252"/>
+          <w:tab w:val="left" w:pos="4961"/>
+          <w:tab w:val="left" w:pos="5669"/>
+          <w:tab w:val="left" w:pos="6378"/>
+          <w:tab w:val="left" w:pos="7087"/>
+          <w:tab w:val="left" w:pos="7795"/>
+          <w:tab w:val="left" w:pos="8504"/>
+          <w:tab w:val="left" w:pos="9213"/>
+        </w:tabs>
+        <w:spacing w:line="360" w:lineRule="auto"/>
+        <w:jc w:val="both"/>
+        <w:rPr>
+          <w:rFonts w:ascii="Times New Roman" w:hAnsi="Times New Roman"/>
+          <w:b/>
+          <w:szCs w:val="24"/>
+          <w:lang w:val="pt-BR"/>
+        </w:rPr>
+      </w:pPr>
       <w:r>
         <w:rPr>
           <w:rFonts w:ascii="Times New Roman" w:hAnsi="Times New Roman"/>
@@ -7753,6 +8390,34 @@
           <w:lang w:val="pt-BR"/>
         </w:rPr>
       </w:pPr>
+    </w:p>
+    <w:p>
+      <w:pPr>
+        <w:pStyle w:val="Body"/>
+        <w:tabs>
+          <w:tab w:val="left" w:pos="709"/>
+          <w:tab w:val="left" w:pos="1417"/>
+          <w:tab w:val="left" w:pos="2126"/>
+          <w:tab w:val="left" w:pos="2835"/>
+          <w:tab w:val="left" w:pos="3543"/>
+          <w:tab w:val="left" w:pos="4252"/>
+          <w:tab w:val="left" w:pos="4961"/>
+          <w:tab w:val="left" w:pos="5669"/>
+          <w:tab w:val="left" w:pos="6378"/>
+          <w:tab w:val="left" w:pos="7087"/>
+          <w:tab w:val="left" w:pos="7795"/>
+          <w:tab w:val="left" w:pos="8504"/>
+          <w:tab w:val="left" w:pos="9213"/>
+        </w:tabs>
+        <w:spacing w:line="360" w:lineRule="auto"/>
+        <w:jc w:val="both"/>
+        <w:rPr>
+          <w:rFonts w:ascii="Times New Roman" w:hAnsi="Times New Roman"/>
+          <w:b/>
+          <w:szCs w:val="24"/>
+          <w:lang w:val="pt-BR"/>
+        </w:rPr>
+      </w:pPr>
       <w:r>
         <w:rPr>
           <w:rFonts w:ascii="Times New Roman" w:hAnsi="Times New Roman"/>
@@ -7826,6 +8491,34 @@
           <w:lang w:val="pt-BR"/>
         </w:rPr>
       </w:pPr>
+    </w:p>
+    <w:p>
+      <w:pPr>
+        <w:pStyle w:val="Body"/>
+        <w:tabs>
+          <w:tab w:val="left" w:pos="709"/>
+          <w:tab w:val="left" w:pos="1417"/>
+          <w:tab w:val="left" w:pos="2126"/>
+          <w:tab w:val="left" w:pos="2835"/>
+          <w:tab w:val="left" w:pos="3543"/>
+          <w:tab w:val="left" w:pos="4252"/>
+          <w:tab w:val="left" w:pos="4961"/>
+          <w:tab w:val="left" w:pos="5669"/>
+          <w:tab w:val="left" w:pos="6378"/>
+          <w:tab w:val="left" w:pos="7087"/>
+          <w:tab w:val="left" w:pos="7795"/>
+          <w:tab w:val="left" w:pos="8504"/>
+          <w:tab w:val="left" w:pos="9213"/>
+        </w:tabs>
+        <w:spacing w:line="360" w:lineRule="auto"/>
+        <w:jc w:val="both"/>
+        <w:rPr>
+          <w:rFonts w:ascii="Times New Roman" w:hAnsi="Times New Roman"/>
+          <w:b/>
+          <w:szCs w:val="24"/>
+          <w:lang w:val="pt-BR"/>
+        </w:rPr>
+      </w:pPr>
       <w:r>
         <w:rPr>
           <w:rFonts w:ascii="Times New Roman" w:hAnsi="Times New Roman"/>
@@ -7844,7 +8537,6 @@
         </w:rPr>
         <w:tab/>
       </w:r>
-      <w:proofErr w:type="spellStart"/>
       <w:r>
         <w:rPr>
           <w:rFonts w:ascii="Times New Roman" w:hAnsi="Times New Roman"/>
@@ -7855,7 +8547,202 @@
         </w:rPr>
         <w:t>Crossover</w:t>
       </w:r>
-      <w:proofErr w:type="spellEnd"/>
+    </w:p>
+    <w:p>
+      <w:pPr>
+        <w:pStyle w:val="Body"/>
+        <w:tabs>
+          <w:tab w:val="left" w:pos="709"/>
+          <w:tab w:val="left" w:pos="1417"/>
+          <w:tab w:val="left" w:pos="2126"/>
+          <w:tab w:val="left" w:pos="2835"/>
+          <w:tab w:val="left" w:pos="3543"/>
+          <w:tab w:val="left" w:pos="4252"/>
+          <w:tab w:val="left" w:pos="4961"/>
+          <w:tab w:val="left" w:pos="5669"/>
+          <w:tab w:val="left" w:pos="6378"/>
+          <w:tab w:val="left" w:pos="7087"/>
+          <w:tab w:val="left" w:pos="7795"/>
+          <w:tab w:val="left" w:pos="8504"/>
+          <w:tab w:val="left" w:pos="9213"/>
+        </w:tabs>
+        <w:spacing w:line="360" w:lineRule="auto"/>
+        <w:jc w:val="both"/>
+        <w:rPr>
+          <w:rFonts w:ascii="Times New Roman" w:hAnsi="Times New Roman"/>
+          <w:b/>
+          <w:szCs w:val="24"/>
+          <w:lang w:val="pt-BR"/>
+        </w:rPr>
+      </w:pPr>
+    </w:p>
+    <w:p>
+      <w:pPr>
+        <w:pStyle w:val="Body"/>
+        <w:tabs>
+          <w:tab w:val="left" w:pos="709"/>
+          <w:tab w:val="left" w:pos="1417"/>
+          <w:tab w:val="left" w:pos="2126"/>
+          <w:tab w:val="left" w:pos="2835"/>
+          <w:tab w:val="left" w:pos="3543"/>
+          <w:tab w:val="left" w:pos="4252"/>
+          <w:tab w:val="left" w:pos="4961"/>
+          <w:tab w:val="left" w:pos="5669"/>
+          <w:tab w:val="left" w:pos="6378"/>
+          <w:tab w:val="left" w:pos="7087"/>
+          <w:tab w:val="left" w:pos="7795"/>
+          <w:tab w:val="left" w:pos="8504"/>
+          <w:tab w:val="left" w:pos="9213"/>
+        </w:tabs>
+        <w:spacing w:line="360" w:lineRule="auto"/>
+        <w:jc w:val="both"/>
+        <w:rPr>
+          <w:rFonts w:ascii="Times New Roman" w:hAnsi="Times New Roman"/>
+          <w:b/>
+          <w:szCs w:val="24"/>
+          <w:lang w:val="pt-BR"/>
+        </w:rPr>
+      </w:pPr>
+      <w:r>
+        <w:rPr>
+          <w:rFonts w:ascii="Times New Roman" w:hAnsi="Times New Roman"/>
+          <w:b/>
+          <w:szCs w:val="24"/>
+          <w:lang w:val="pt-BR"/>
+        </w:rPr>
+        <w:t>6.2.7.1</w:t>
+      </w:r>
+      <w:r>
+        <w:rPr>
+          <w:rFonts w:ascii="Times New Roman" w:hAnsi="Times New Roman"/>
+          <w:b/>
+          <w:szCs w:val="24"/>
+          <w:lang w:val="pt-BR"/>
+        </w:rPr>
+        <w:tab/>
+      </w:r>
+      <w:r>
+        <w:rPr>
+          <w:rFonts w:ascii="Times New Roman" w:hAnsi="Times New Roman"/>
+          <w:b/>
+          <w:szCs w:val="24"/>
+          <w:lang w:val="pt-BR"/>
+        </w:rPr>
+        <w:tab/>
+        <w:t>Uniforme</w:t>
+      </w:r>
+    </w:p>
+    <w:p>
+      <w:pPr>
+        <w:pStyle w:val="Body"/>
+        <w:tabs>
+          <w:tab w:val="left" w:pos="709"/>
+          <w:tab w:val="left" w:pos="1417"/>
+          <w:tab w:val="left" w:pos="2126"/>
+          <w:tab w:val="left" w:pos="2835"/>
+          <w:tab w:val="left" w:pos="3543"/>
+          <w:tab w:val="left" w:pos="4252"/>
+          <w:tab w:val="left" w:pos="4961"/>
+          <w:tab w:val="left" w:pos="5669"/>
+          <w:tab w:val="left" w:pos="6378"/>
+          <w:tab w:val="left" w:pos="7087"/>
+          <w:tab w:val="left" w:pos="7795"/>
+          <w:tab w:val="left" w:pos="8504"/>
+          <w:tab w:val="left" w:pos="9213"/>
+        </w:tabs>
+        <w:spacing w:line="360" w:lineRule="auto"/>
+        <w:jc w:val="both"/>
+        <w:rPr>
+          <w:rFonts w:ascii="Times New Roman" w:hAnsi="Times New Roman"/>
+          <w:b/>
+          <w:szCs w:val="24"/>
+          <w:lang w:val="pt-BR"/>
+        </w:rPr>
+      </w:pPr>
+    </w:p>
+    <w:p>
+      <w:pPr>
+        <w:pStyle w:val="Body"/>
+        <w:tabs>
+          <w:tab w:val="left" w:pos="709"/>
+          <w:tab w:val="left" w:pos="1417"/>
+          <w:tab w:val="left" w:pos="2126"/>
+          <w:tab w:val="left" w:pos="2835"/>
+          <w:tab w:val="left" w:pos="3543"/>
+          <w:tab w:val="left" w:pos="4252"/>
+          <w:tab w:val="left" w:pos="4961"/>
+          <w:tab w:val="left" w:pos="5669"/>
+          <w:tab w:val="left" w:pos="6378"/>
+          <w:tab w:val="left" w:pos="7087"/>
+          <w:tab w:val="left" w:pos="7795"/>
+          <w:tab w:val="left" w:pos="8504"/>
+          <w:tab w:val="left" w:pos="9213"/>
+        </w:tabs>
+        <w:spacing w:line="360" w:lineRule="auto"/>
+        <w:jc w:val="both"/>
+        <w:rPr>
+          <w:rFonts w:ascii="Times New Roman" w:hAnsi="Times New Roman"/>
+          <w:b/>
+          <w:szCs w:val="24"/>
+          <w:lang w:val="pt-BR"/>
+        </w:rPr>
+      </w:pPr>
+      <w:r>
+        <w:rPr>
+          <w:rFonts w:ascii="Times New Roman" w:hAnsi="Times New Roman"/>
+          <w:b/>
+          <w:szCs w:val="24"/>
+          <w:lang w:val="pt-BR"/>
+        </w:rPr>
+        <w:t>6.2.7.2</w:t>
+      </w:r>
+      <w:r>
+        <w:rPr>
+          <w:rFonts w:ascii="Times New Roman" w:hAnsi="Times New Roman"/>
+          <w:b/>
+          <w:szCs w:val="24"/>
+          <w:lang w:val="pt-BR"/>
+        </w:rPr>
+        <w:tab/>
+      </w:r>
+      <w:r>
+        <w:rPr>
+          <w:rFonts w:ascii="Times New Roman" w:hAnsi="Times New Roman"/>
+          <w:b/>
+          <w:szCs w:val="24"/>
+          <w:lang w:val="pt-BR"/>
+        </w:rPr>
+        <w:tab/>
+        <w:t>Multiponto</w:t>
+      </w:r>
+    </w:p>
+    <w:p>
+      <w:pPr>
+        <w:pStyle w:val="Body"/>
+        <w:tabs>
+          <w:tab w:val="left" w:pos="709"/>
+          <w:tab w:val="left" w:pos="1417"/>
+          <w:tab w:val="left" w:pos="2126"/>
+          <w:tab w:val="left" w:pos="2835"/>
+          <w:tab w:val="left" w:pos="3543"/>
+          <w:tab w:val="left" w:pos="4252"/>
+          <w:tab w:val="left" w:pos="4961"/>
+          <w:tab w:val="left" w:pos="5669"/>
+          <w:tab w:val="left" w:pos="6378"/>
+          <w:tab w:val="left" w:pos="7087"/>
+          <w:tab w:val="left" w:pos="7795"/>
+          <w:tab w:val="left" w:pos="8504"/>
+          <w:tab w:val="left" w:pos="9213"/>
+        </w:tabs>
+        <w:spacing w:line="360" w:lineRule="auto"/>
+        <w:jc w:val="both"/>
+        <w:rPr>
+          <w:rFonts w:ascii="Times New Roman" w:hAnsi="Times New Roman"/>
+          <w:b/>
+          <w:szCs w:val="24"/>
+          <w:lang w:val="pt-BR"/>
+        </w:rPr>
+      </w:pPr>
     </w:p>
     <w:p>
       <w:pPr>
@@ -7966,7 +8853,25 @@
           <w:szCs w:val="24"/>
           <w:lang w:val="pt-BR"/>
         </w:rPr>
-        <w:t>6.29</w:t>
+        <w:t>6.2</w:t>
+      </w:r>
+      <w:r>
+        <w:rPr>
+          <w:rFonts w:ascii="Times New Roman" w:hAnsi="Times New Roman"/>
+          <w:b/>
+          <w:szCs w:val="24"/>
+          <w:lang w:val="pt-BR"/>
+        </w:rPr>
+        <w:t>.</w:t>
+      </w:r>
+      <w:r>
+        <w:rPr>
+          <w:rFonts w:ascii="Times New Roman" w:hAnsi="Times New Roman"/>
+          <w:b/>
+          <w:szCs w:val="24"/>
+          <w:lang w:val="pt-BR"/>
+        </w:rPr>
+        <w:t>9</w:t>
       </w:r>
       <w:r>
         <w:rPr>
@@ -7998,6 +8903,34 @@
           <w:tab w:val="left" w:pos="9213"/>
         </w:tabs>
         <w:spacing w:line="360" w:lineRule="auto"/>
+        <w:jc w:val="both"/>
+        <w:rPr>
+          <w:rFonts w:ascii="Times New Roman" w:hAnsi="Times New Roman"/>
+          <w:b/>
+          <w:szCs w:val="24"/>
+          <w:lang w:val="pt-BR"/>
+        </w:rPr>
+      </w:pPr>
+    </w:p>
+    <w:p>
+      <w:pPr>
+        <w:pStyle w:val="Body"/>
+        <w:tabs>
+          <w:tab w:val="left" w:pos="709"/>
+          <w:tab w:val="left" w:pos="1417"/>
+          <w:tab w:val="left" w:pos="2126"/>
+          <w:tab w:val="left" w:pos="2835"/>
+          <w:tab w:val="left" w:pos="3543"/>
+          <w:tab w:val="left" w:pos="4252"/>
+          <w:tab w:val="left" w:pos="4961"/>
+          <w:tab w:val="left" w:pos="5669"/>
+          <w:tab w:val="left" w:pos="6378"/>
+          <w:tab w:val="left" w:pos="7087"/>
+          <w:tab w:val="left" w:pos="7795"/>
+          <w:tab w:val="left" w:pos="8504"/>
+          <w:tab w:val="left" w:pos="9213"/>
+        </w:tabs>
+        <w:spacing w:line="360" w:lineRule="auto"/>
         <w:ind w:firstLine="851"/>
         <w:jc w:val="both"/>
         <w:rPr>
@@ -8022,7 +8955,6 @@
         </w:rPr>
         <w:t xml:space="preserve">. Nessa nova população podemos perder informações valiosas, como a melhor solução já encontrada para o problema. Isso ocorre devido as operações de </w:t>
       </w:r>
-      <w:proofErr w:type="spellStart"/>
       <w:r>
         <w:rPr>
           <w:rFonts w:ascii="Times New Roman" w:hAnsi="Times New Roman"/>
@@ -8032,7 +8964,6 @@
         </w:rPr>
         <w:t>crossover</w:t>
       </w:r>
-      <w:proofErr w:type="spellEnd"/>
       <w:r>
         <w:rPr>
           <w:rFonts w:ascii="Times New Roman" w:hAnsi="Times New Roman"/>

</xml_diff>

<commit_message>
Adicionados Imagens e Diagramas
</commit_message>
<xml_diff>
--- a/PreProjeto.docx
+++ b/PreProjeto.docx
@@ -2506,15 +2506,31 @@
           <w:sz w:val="28"/>
           <w:lang w:val="pt-BR"/>
         </w:rPr>
-        <w:t xml:space="preserve"> na obtenção</w:t>
-      </w:r>
-      <w:r>
-        <w:rPr>
-          <w:rFonts w:ascii="Times New Roman" w:hAnsi="Times New Roman"/>
-          <w:sz w:val="28"/>
-          <w:lang w:val="pt-BR"/>
-        </w:rPr>
-        <w:t xml:space="preserve"> de consultas por similaridade?</w:t>
+        <w:t xml:space="preserve"> e a qualidade da informação obtida em</w:t>
+      </w:r>
+      <w:r>
+        <w:rPr>
+          <w:rFonts w:ascii="Times New Roman" w:hAnsi="Times New Roman"/>
+          <w:sz w:val="28"/>
+          <w:lang w:val="pt-BR"/>
+        </w:rPr>
+        <w:t xml:space="preserve"> consultas por similaridade</w:t>
+      </w:r>
+      <w:r>
+        <w:rPr>
+          <w:rFonts w:ascii="Times New Roman" w:hAnsi="Times New Roman"/>
+          <w:sz w:val="28"/>
+          <w:lang w:val="pt-BR"/>
+        </w:rPr>
+        <w:t xml:space="preserve"> aproximada</w:t>
+      </w:r>
+      <w:r>
+        <w:rPr>
+          <w:rFonts w:ascii="Times New Roman" w:hAnsi="Times New Roman"/>
+          <w:sz w:val="28"/>
+          <w:lang w:val="pt-BR"/>
+        </w:rPr>
+        <w:t>?</w:t>
       </w:r>
     </w:p>
     <w:p>
@@ -3014,15 +3030,39 @@
           <w:sz w:val="28"/>
           <w:lang w:val="pt-BR"/>
         </w:rPr>
-        <w:t xml:space="preserve">e </w:t>
-      </w:r>
-      <w:r>
-        <w:rPr>
-          <w:rFonts w:ascii="Times New Roman" w:hAnsi="Times New Roman"/>
-          <w:sz w:val="28"/>
-          <w:lang w:val="pt-BR"/>
-        </w:rPr>
-        <w:t xml:space="preserve">isso ocorre somente nos tipos de dados mais simples como números e letras. Quando aumentamos a complexidade do dado a ser trabalhado aumentamos também o tempo computacional  do processo de busca. O pior caso é quando temos que trabalhar com </w:t>
+        <w:t>mas</w:t>
+      </w:r>
+      <w:r>
+        <w:rPr>
+          <w:rFonts w:ascii="Times New Roman" w:hAnsi="Times New Roman"/>
+          <w:sz w:val="28"/>
+          <w:lang w:val="pt-BR"/>
+        </w:rPr>
+        <w:t xml:space="preserve"> </w:t>
+      </w:r>
+      <w:r>
+        <w:rPr>
+          <w:rFonts w:ascii="Times New Roman" w:hAnsi="Times New Roman"/>
+          <w:sz w:val="28"/>
+          <w:lang w:val="pt-BR"/>
+        </w:rPr>
+        <w:t>isso</w:t>
+      </w:r>
+      <w:r>
+        <w:rPr>
+          <w:rFonts w:ascii="Times New Roman" w:hAnsi="Times New Roman"/>
+          <w:sz w:val="28"/>
+          <w:lang w:val="pt-BR"/>
+        </w:rPr>
+        <w:t xml:space="preserve"> só</w:t>
+      </w:r>
+      <w:r>
+        <w:rPr>
+          <w:rFonts w:ascii="Times New Roman" w:hAnsi="Times New Roman"/>
+          <w:sz w:val="28"/>
+          <w:lang w:val="pt-BR"/>
+        </w:rPr>
+        <w:t xml:space="preserve"> ocorre somente nos tipos de dados mais simples como números e letras. Quando aumentamos a complexidade do dado a ser trabalhado aumentamos também o tempo computacional  do processo de busca. O pior caso é quando temos que trabalhar com </w:t>
       </w:r>
       <w:r>
         <w:rPr>
@@ -3038,7 +3078,15 @@
           <w:sz w:val="28"/>
           <w:lang w:val="pt-BR"/>
         </w:rPr>
-        <w:t>sicas, vídeos.</w:t>
+        <w:t>sicas ou</w:t>
+      </w:r>
+      <w:r>
+        <w:rPr>
+          <w:rFonts w:ascii="Times New Roman" w:hAnsi="Times New Roman"/>
+          <w:sz w:val="28"/>
+          <w:lang w:val="pt-BR"/>
+        </w:rPr>
+        <w:t xml:space="preserve"> vídeos.</w:t>
       </w:r>
       <w:r>
         <w:rPr>
@@ -3110,7 +3158,32 @@
           <w:sz w:val="28"/>
           <w:lang w:val="pt-BR"/>
         </w:rPr>
-        <w:t>2005).</w:t>
+        <w:t>2005</w:t>
+      </w:r>
+      <w:r>
+        <w:rPr>
+          <w:rFonts w:ascii="Times New Roman" w:hAnsi="Times New Roman"/>
+          <w:sz w:val="28"/>
+          <w:lang w:val="pt-BR"/>
+        </w:rPr>
+        <w:t xml:space="preserve">, </w:t>
+      </w:r>
+      <w:r>
+        <w:rPr>
+          <w:rFonts w:ascii="Times New Roman" w:hAnsi="Times New Roman"/>
+          <w:color w:val="FF0000"/>
+          <w:sz w:val="28"/>
+          <w:lang w:val="pt-BR"/>
+        </w:rPr>
+        <w:t>pag</w:t>
+      </w:r>
+      <w:r>
+        <w:rPr>
+          <w:rFonts w:ascii="Times New Roman" w:hAnsi="Times New Roman"/>
+          <w:sz w:val="28"/>
+          <w:lang w:val="pt-BR"/>
+        </w:rPr>
+        <w:t>).</w:t>
       </w:r>
       <w:r>
         <w:rPr>
@@ -3290,71 +3363,126 @@
           <w:tab w:val="left" w:pos="9213"/>
         </w:tabs>
         <w:spacing w:line="360" w:lineRule="auto"/>
+        <w:jc w:val="both"/>
+        <w:rPr>
+          <w:rFonts w:ascii="Times New Roman" w:hAnsi="Times New Roman"/>
+          <w:sz w:val="28"/>
+          <w:u w:val="single"/>
+          <w:lang w:val="pt-BR"/>
+        </w:rPr>
+      </w:pPr>
+    </w:p>
+    <w:p>
+      <w:pPr>
+        <w:pStyle w:val="Body"/>
+        <w:tabs>
+          <w:tab w:val="left" w:pos="709"/>
+          <w:tab w:val="left" w:pos="1417"/>
+          <w:tab w:val="left" w:pos="2126"/>
+          <w:tab w:val="left" w:pos="2835"/>
+          <w:tab w:val="left" w:pos="3543"/>
+          <w:tab w:val="left" w:pos="4252"/>
+          <w:tab w:val="left" w:pos="4961"/>
+          <w:tab w:val="left" w:pos="5669"/>
+          <w:tab w:val="left" w:pos="6378"/>
+          <w:tab w:val="left" w:pos="7087"/>
+          <w:tab w:val="left" w:pos="7795"/>
+          <w:tab w:val="left" w:pos="8504"/>
+          <w:tab w:val="left" w:pos="9213"/>
+        </w:tabs>
+        <w:spacing w:line="360" w:lineRule="auto"/>
+        <w:jc w:val="both"/>
+        <w:rPr>
+          <w:rFonts w:ascii="Times New Roman" w:hAnsi="Times New Roman"/>
+          <w:b/>
+          <w:sz w:val="28"/>
+          <w:lang w:val="pt-BR"/>
+        </w:rPr>
+      </w:pPr>
+      <w:r>
+        <w:rPr>
+          <w:rFonts w:ascii="Times New Roman" w:hAnsi="Times New Roman"/>
+          <w:b/>
+          <w:sz w:val="28"/>
+          <w:lang w:val="pt-BR"/>
+        </w:rPr>
+        <w:t>5</w:t>
+      </w:r>
+      <w:r>
+        <w:rPr>
+          <w:rFonts w:ascii="Times New Roman" w:hAnsi="Times New Roman"/>
+          <w:b/>
+          <w:sz w:val="28"/>
+          <w:lang w:val="pt-BR"/>
+        </w:rPr>
+        <w:tab/>
+      </w:r>
+      <w:r>
+        <w:rPr>
+          <w:rFonts w:ascii="Times New Roman" w:hAnsi="Times New Roman"/>
+          <w:b/>
+          <w:sz w:val="28"/>
+          <w:lang w:val="pt-BR"/>
+        </w:rPr>
+        <w:t>Metodologia</w:t>
+      </w:r>
+    </w:p>
+    <w:p>
+      <w:pPr>
+        <w:pStyle w:val="Body"/>
+        <w:tabs>
+          <w:tab w:val="left" w:pos="709"/>
+          <w:tab w:val="left" w:pos="1417"/>
+          <w:tab w:val="left" w:pos="2126"/>
+          <w:tab w:val="left" w:pos="2835"/>
+          <w:tab w:val="left" w:pos="3543"/>
+          <w:tab w:val="left" w:pos="4252"/>
+          <w:tab w:val="left" w:pos="4961"/>
+          <w:tab w:val="left" w:pos="5669"/>
+          <w:tab w:val="left" w:pos="6378"/>
+          <w:tab w:val="left" w:pos="7087"/>
+          <w:tab w:val="left" w:pos="7795"/>
+          <w:tab w:val="left" w:pos="8504"/>
+          <w:tab w:val="left" w:pos="9213"/>
+        </w:tabs>
+        <w:spacing w:line="360" w:lineRule="auto"/>
+        <w:jc w:val="both"/>
+        <w:rPr>
+          <w:rFonts w:ascii="Times New Roman" w:hAnsi="Times New Roman"/>
+          <w:b/>
+          <w:sz w:val="28"/>
+          <w:lang w:val="pt-BR"/>
+        </w:rPr>
+      </w:pPr>
+    </w:p>
+    <w:p>
+      <w:pPr>
+        <w:pStyle w:val="Body"/>
+        <w:tabs>
+          <w:tab w:val="left" w:pos="709"/>
+          <w:tab w:val="left" w:pos="1417"/>
+          <w:tab w:val="left" w:pos="2126"/>
+          <w:tab w:val="left" w:pos="2835"/>
+          <w:tab w:val="left" w:pos="3543"/>
+          <w:tab w:val="left" w:pos="4252"/>
+          <w:tab w:val="left" w:pos="4961"/>
+          <w:tab w:val="left" w:pos="5669"/>
+          <w:tab w:val="left" w:pos="6378"/>
+          <w:tab w:val="left" w:pos="7087"/>
+          <w:tab w:val="left" w:pos="7795"/>
+          <w:tab w:val="left" w:pos="8504"/>
+          <w:tab w:val="left" w:pos="9213"/>
+        </w:tabs>
+        <w:spacing w:line="360" w:lineRule="auto"/>
         <w:ind w:firstLine="851"/>
         <w:jc w:val="both"/>
         <w:rPr>
           <w:rFonts w:ascii="Times New Roman" w:hAnsi="Times New Roman"/>
-          <w:sz w:val="28"/>
-          <w:lang w:val="pt-BR"/>
-        </w:rPr>
-      </w:pPr>
-      <w:r>
-        <w:rPr>
-          <w:rFonts w:ascii="Times New Roman" w:hAnsi="Times New Roman"/>
-          <w:sz w:val="28"/>
-          <w:lang w:val="pt-BR"/>
-        </w:rPr>
-        <w:t>A partir da elaboração do algoritmo para resolução do problema proposto, muitas aplicações podem ser desenvolvidas, como por exemplo, aplicações de apoio a tomada de decisão de diagnósticos médicos, onde um usuário pode passar o resultado de um exame(</w:t>
-      </w:r>
-      <w:r>
-        <w:rPr>
-          <w:rFonts w:ascii="Times New Roman" w:hAnsi="Times New Roman"/>
-          <w:color w:val="FF0000"/>
-          <w:sz w:val="28"/>
-          <w:lang w:val="pt-BR"/>
-        </w:rPr>
-        <w:t>Imagem, Tomografia, Ressonância</w:t>
-      </w:r>
-      <w:r>
-        <w:rPr>
-          <w:rFonts w:ascii="Times New Roman" w:hAnsi="Times New Roman"/>
-          <w:sz w:val="28"/>
-          <w:lang w:val="pt-BR"/>
-        </w:rPr>
-        <w:t xml:space="preserve">) e o algoritmo proposto </w:t>
-      </w:r>
-      <w:r>
-        <w:rPr>
-          <w:rFonts w:ascii="Times New Roman" w:hAnsi="Times New Roman"/>
-          <w:sz w:val="28"/>
-          <w:lang w:val="pt-BR"/>
-        </w:rPr>
-        <w:t>retorna</w:t>
-      </w:r>
-      <w:r>
-        <w:rPr>
-          <w:rFonts w:ascii="Times New Roman" w:hAnsi="Times New Roman"/>
-          <w:sz w:val="28"/>
-          <w:lang w:val="pt-BR"/>
-        </w:rPr>
-        <w:t xml:space="preserve"> um conjunto de casos já diagnosticados aproximados do elemento que foi passado como parâmetro para o algoritmo.</w:t>
-      </w:r>
-      <w:r>
-        <w:rPr>
-          <w:rFonts w:ascii="Times New Roman" w:hAnsi="Times New Roman"/>
-          <w:sz w:val="28"/>
-          <w:lang w:val="pt-BR"/>
-        </w:rPr>
-        <w:t xml:space="preserve"> Com isso um Medico pode melhor diagnosticar o caso, visto que ele poderá se apoiar em outros casos</w:t>
-      </w:r>
-      <w:r>
-        <w:rPr>
-          <w:rFonts w:ascii="Times New Roman" w:hAnsi="Times New Roman"/>
-          <w:sz w:val="28"/>
-          <w:lang w:val="pt-BR"/>
-        </w:rPr>
-        <w:t>.</w:t>
-      </w:r>
+          <w:b/>
+          <w:sz w:val="28"/>
+          <w:lang w:val="pt-BR"/>
+        </w:rPr>
+      </w:pPr>
     </w:p>
     <w:p>
       <w:pPr>
@@ -3376,89 +3504,6 @@
         </w:tabs>
         <w:spacing w:line="360" w:lineRule="auto"/>
         <w:ind w:firstLine="851"/>
-        <w:jc w:val="both"/>
-        <w:rPr>
-          <w:rFonts w:ascii="Times New Roman" w:hAnsi="Times New Roman"/>
-          <w:sz w:val="28"/>
-          <w:u w:val="single"/>
-          <w:lang w:val="pt-BR"/>
-        </w:rPr>
-      </w:pPr>
-    </w:p>
-    <w:p>
-      <w:pPr>
-        <w:pStyle w:val="Body"/>
-        <w:tabs>
-          <w:tab w:val="left" w:pos="709"/>
-          <w:tab w:val="left" w:pos="1417"/>
-          <w:tab w:val="left" w:pos="2126"/>
-          <w:tab w:val="left" w:pos="2835"/>
-          <w:tab w:val="left" w:pos="3543"/>
-          <w:tab w:val="left" w:pos="4252"/>
-          <w:tab w:val="left" w:pos="4961"/>
-          <w:tab w:val="left" w:pos="5669"/>
-          <w:tab w:val="left" w:pos="6378"/>
-          <w:tab w:val="left" w:pos="7087"/>
-          <w:tab w:val="left" w:pos="7795"/>
-          <w:tab w:val="left" w:pos="8504"/>
-          <w:tab w:val="left" w:pos="9213"/>
-        </w:tabs>
-        <w:spacing w:line="360" w:lineRule="auto"/>
-        <w:jc w:val="both"/>
-        <w:rPr>
-          <w:rFonts w:ascii="Times New Roman" w:hAnsi="Times New Roman"/>
-          <w:b/>
-          <w:sz w:val="28"/>
-          <w:lang w:val="pt-BR"/>
-        </w:rPr>
-      </w:pPr>
-      <w:r>
-        <w:rPr>
-          <w:rFonts w:ascii="Times New Roman" w:hAnsi="Times New Roman"/>
-          <w:b/>
-          <w:sz w:val="28"/>
-          <w:lang w:val="pt-BR"/>
-        </w:rPr>
-        <w:t>5</w:t>
-      </w:r>
-      <w:r>
-        <w:rPr>
-          <w:rFonts w:ascii="Times New Roman" w:hAnsi="Times New Roman"/>
-          <w:b/>
-          <w:sz w:val="28"/>
-          <w:lang w:val="pt-BR"/>
-        </w:rPr>
-        <w:tab/>
-      </w:r>
-      <w:r>
-        <w:rPr>
-          <w:rFonts w:ascii="Times New Roman" w:hAnsi="Times New Roman"/>
-          <w:b/>
-          <w:sz w:val="28"/>
-          <w:lang w:val="pt-BR"/>
-        </w:rPr>
-        <w:t>Metodologia</w:t>
-      </w:r>
-    </w:p>
-    <w:p>
-      <w:pPr>
-        <w:pStyle w:val="Body"/>
-        <w:tabs>
-          <w:tab w:val="left" w:pos="709"/>
-          <w:tab w:val="left" w:pos="1417"/>
-          <w:tab w:val="left" w:pos="2126"/>
-          <w:tab w:val="left" w:pos="2835"/>
-          <w:tab w:val="left" w:pos="3543"/>
-          <w:tab w:val="left" w:pos="4252"/>
-          <w:tab w:val="left" w:pos="4961"/>
-          <w:tab w:val="left" w:pos="5669"/>
-          <w:tab w:val="left" w:pos="6378"/>
-          <w:tab w:val="left" w:pos="7087"/>
-          <w:tab w:val="left" w:pos="7795"/>
-          <w:tab w:val="left" w:pos="8504"/>
-          <w:tab w:val="left" w:pos="9213"/>
-        </w:tabs>
-        <w:spacing w:line="360" w:lineRule="auto"/>
         <w:jc w:val="both"/>
         <w:rPr>
           <w:rFonts w:ascii="Times New Roman" w:hAnsi="Times New Roman"/>
@@ -6644,6 +6689,417 @@
         <w:jc w:val="both"/>
         <w:rPr>
           <w:rFonts w:ascii="Times New Roman" w:hAnsi="Times New Roman"/>
+          <w:sz w:val="28"/>
+          <w:lang w:val="pt-BR"/>
+        </w:rPr>
+      </w:pPr>
+      <w:r>
+        <w:rPr>
+          <w:rFonts w:ascii="Times New Roman" w:hAnsi="Times New Roman"/>
+          <w:sz w:val="28"/>
+          <w:lang w:val="pt-BR"/>
+        </w:rPr>
+        <w:t>Os ciclo de execução de um Algoritmo Genético possuem sete etapas bem definida:</w:t>
+      </w:r>
+    </w:p>
+    <w:p>
+      <w:pPr>
+        <w:pStyle w:val="Body"/>
+        <w:tabs>
+          <w:tab w:val="left" w:pos="709"/>
+          <w:tab w:val="left" w:pos="1417"/>
+          <w:tab w:val="left" w:pos="2126"/>
+          <w:tab w:val="left" w:pos="2835"/>
+          <w:tab w:val="left" w:pos="3543"/>
+          <w:tab w:val="left" w:pos="4252"/>
+          <w:tab w:val="left" w:pos="4961"/>
+          <w:tab w:val="left" w:pos="5669"/>
+          <w:tab w:val="left" w:pos="6378"/>
+          <w:tab w:val="left" w:pos="7087"/>
+          <w:tab w:val="left" w:pos="7795"/>
+          <w:tab w:val="left" w:pos="8504"/>
+          <w:tab w:val="left" w:pos="9213"/>
+        </w:tabs>
+        <w:spacing w:line="360" w:lineRule="auto"/>
+        <w:ind w:firstLine="851"/>
+        <w:jc w:val="both"/>
+        <w:rPr>
+          <w:rFonts w:ascii="Times New Roman" w:hAnsi="Times New Roman"/>
+          <w:sz w:val="28"/>
+          <w:lang w:val="pt-BR"/>
+        </w:rPr>
+      </w:pPr>
+      <w:r>
+        <w:rPr>
+          <w:rFonts w:ascii="Times New Roman" w:hAnsi="Times New Roman"/>
+          <w:sz w:val="28"/>
+          <w:lang w:val="pt-BR"/>
+        </w:rPr>
+        <w:t xml:space="preserve">Geração da População Inicial </w:t>
+      </w:r>
+      <w:r>
+        <w:rPr>
+          <w:rFonts w:ascii="Times New Roman" w:hAnsi="Times New Roman"/>
+          <w:sz w:val="28"/>
+          <w:lang w:val="pt-BR"/>
+        </w:rPr>
+        <w:sym w:font="Wingdings" w:char="F0E0"/>
+      </w:r>
+      <w:r>
+        <w:rPr>
+          <w:rFonts w:ascii="Times New Roman" w:hAnsi="Times New Roman"/>
+          <w:sz w:val="28"/>
+          <w:lang w:val="pt-BR"/>
+        </w:rPr>
+        <w:t xml:space="preserve"> População Atual </w:t>
+      </w:r>
+      <w:r>
+        <w:rPr>
+          <w:rFonts w:ascii="Times New Roman" w:hAnsi="Times New Roman"/>
+          <w:sz w:val="28"/>
+          <w:lang w:val="pt-BR"/>
+        </w:rPr>
+        <w:sym w:font="Wingdings" w:char="F0E0"/>
+      </w:r>
+      <w:r>
+        <w:rPr>
+          <w:rFonts w:ascii="Times New Roman" w:hAnsi="Times New Roman"/>
+          <w:sz w:val="28"/>
+          <w:lang w:val="pt-BR"/>
+        </w:rPr>
+        <w:t xml:space="preserve"> Avaliação</w:t>
+      </w:r>
+      <w:r>
+        <w:rPr>
+          <w:rFonts w:ascii="Times New Roman" w:hAnsi="Times New Roman"/>
+          <w:sz w:val="28"/>
+          <w:lang w:val="pt-BR"/>
+        </w:rPr>
+        <w:t xml:space="preserve"> da População Atual</w:t>
+      </w:r>
+      <w:r>
+        <w:rPr>
+          <w:rFonts w:ascii="Times New Roman" w:hAnsi="Times New Roman"/>
+          <w:sz w:val="28"/>
+          <w:lang w:val="pt-BR"/>
+        </w:rPr>
+        <w:t xml:space="preserve"> </w:t>
+      </w:r>
+      <w:r>
+        <w:rPr>
+          <w:rFonts w:ascii="Times New Roman" w:hAnsi="Times New Roman"/>
+          <w:sz w:val="28"/>
+          <w:lang w:val="pt-BR"/>
+        </w:rPr>
+        <w:sym w:font="Wingdings" w:char="F0E0"/>
+      </w:r>
+      <w:r>
+        <w:rPr>
+          <w:rFonts w:ascii="Times New Roman" w:hAnsi="Times New Roman"/>
+          <w:sz w:val="28"/>
+          <w:lang w:val="pt-BR"/>
+        </w:rPr>
+        <w:t xml:space="preserve"> Seleção</w:t>
+      </w:r>
+      <w:r>
+        <w:rPr>
+          <w:rFonts w:ascii="Times New Roman" w:hAnsi="Times New Roman"/>
+          <w:sz w:val="28"/>
+          <w:lang w:val="pt-BR"/>
+        </w:rPr>
+        <w:t xml:space="preserve"> para Próxima População </w:t>
+      </w:r>
+      <w:r>
+        <w:rPr>
+          <w:rFonts w:ascii="Times New Roman" w:hAnsi="Times New Roman"/>
+          <w:sz w:val="28"/>
+          <w:lang w:val="pt-BR"/>
+        </w:rPr>
+        <w:sym w:font="Wingdings" w:char="F0E0"/>
+      </w:r>
+      <w:r>
+        <w:rPr>
+          <w:rFonts w:ascii="Times New Roman" w:hAnsi="Times New Roman"/>
+          <w:sz w:val="28"/>
+          <w:lang w:val="pt-BR"/>
+        </w:rPr>
+        <w:t xml:space="preserve"> </w:t>
+      </w:r>
+      <w:r>
+        <w:rPr>
+          <w:rFonts w:ascii="Times New Roman" w:hAnsi="Times New Roman"/>
+          <w:i/>
+          <w:sz w:val="28"/>
+          <w:lang w:val="pt-BR"/>
+        </w:rPr>
+        <w:t>Crossover</w:t>
+      </w:r>
+      <w:r>
+        <w:rPr>
+          <w:rFonts w:ascii="Times New Roman" w:hAnsi="Times New Roman"/>
+          <w:i/>
+          <w:sz w:val="28"/>
+          <w:lang w:val="pt-BR"/>
+        </w:rPr>
+        <w:t xml:space="preserve"> </w:t>
+      </w:r>
+      <w:r>
+        <w:rPr>
+          <w:rFonts w:ascii="Times New Roman" w:hAnsi="Times New Roman"/>
+          <w:sz w:val="28"/>
+          <w:lang w:val="pt-BR"/>
+        </w:rPr>
+        <w:t>dos selecionados anteriormente</w:t>
+      </w:r>
+      <w:r>
+        <w:rPr>
+          <w:rFonts w:ascii="Times New Roman" w:hAnsi="Times New Roman"/>
+          <w:i/>
+          <w:sz w:val="28"/>
+          <w:lang w:val="pt-BR"/>
+        </w:rPr>
+        <w:t xml:space="preserve"> </w:t>
+      </w:r>
+      <w:r>
+        <w:rPr>
+          <w:rFonts w:ascii="Times New Roman" w:hAnsi="Times New Roman"/>
+          <w:sz w:val="28"/>
+          <w:lang w:val="pt-BR"/>
+        </w:rPr>
+        <w:sym w:font="Wingdings" w:char="F0E0"/>
+      </w:r>
+      <w:r>
+        <w:rPr>
+          <w:rFonts w:ascii="Times New Roman" w:hAnsi="Times New Roman"/>
+          <w:sz w:val="28"/>
+          <w:lang w:val="pt-BR"/>
+        </w:rPr>
+        <w:t xml:space="preserve"> Mutação</w:t>
+      </w:r>
+      <w:r>
+        <w:rPr>
+          <w:rFonts w:ascii="Times New Roman" w:hAnsi="Times New Roman"/>
+          <w:sz w:val="28"/>
+          <w:lang w:val="pt-BR"/>
+        </w:rPr>
+        <w:t xml:space="preserve"> dos novos indivíduos gerados</w:t>
+      </w:r>
+      <w:r>
+        <w:rPr>
+          <w:rFonts w:ascii="Times New Roman" w:hAnsi="Times New Roman"/>
+          <w:sz w:val="28"/>
+          <w:lang w:val="pt-BR"/>
+        </w:rPr>
+        <w:t xml:space="preserve"> </w:t>
+      </w:r>
+      <w:r>
+        <w:rPr>
+          <w:rFonts w:ascii="Times New Roman" w:hAnsi="Times New Roman"/>
+          <w:sz w:val="28"/>
+          <w:lang w:val="pt-BR"/>
+        </w:rPr>
+        <w:sym w:font="Wingdings" w:char="F0E0"/>
+      </w:r>
+      <w:r>
+        <w:rPr>
+          <w:rFonts w:ascii="Times New Roman" w:hAnsi="Times New Roman"/>
+          <w:sz w:val="28"/>
+          <w:lang w:val="pt-BR"/>
+        </w:rPr>
+        <w:t xml:space="preserve"> Critérios de Parada</w:t>
+      </w:r>
+      <w:r>
+        <w:rPr>
+          <w:rFonts w:ascii="Times New Roman" w:hAnsi="Times New Roman"/>
+          <w:sz w:val="28"/>
+          <w:lang w:val="pt-BR"/>
+        </w:rPr>
+        <w:t xml:space="preserve"> para saber se o ciclo se repete ou não</w:t>
+      </w:r>
+      <w:r>
+        <w:rPr>
+          <w:rFonts w:ascii="Times New Roman" w:hAnsi="Times New Roman"/>
+          <w:sz w:val="28"/>
+          <w:lang w:val="pt-BR"/>
+        </w:rPr>
+        <w:t xml:space="preserve"> </w:t>
+      </w:r>
+      <w:r>
+        <w:rPr>
+          <w:rFonts w:ascii="Times New Roman" w:hAnsi="Times New Roman"/>
+          <w:sz w:val="28"/>
+          <w:lang w:val="pt-BR"/>
+        </w:rPr>
+        <w:sym w:font="Wingdings" w:char="F0E0"/>
+      </w:r>
+      <w:r>
+        <w:rPr>
+          <w:rFonts w:ascii="Times New Roman" w:hAnsi="Times New Roman"/>
+          <w:sz w:val="28"/>
+          <w:lang w:val="pt-BR"/>
+        </w:rPr>
+        <w:t xml:space="preserve"> População Atual.</w:t>
+      </w:r>
+    </w:p>
+    <w:p>
+      <w:pPr>
+        <w:pStyle w:val="Body"/>
+        <w:tabs>
+          <w:tab w:val="left" w:pos="709"/>
+          <w:tab w:val="left" w:pos="1417"/>
+          <w:tab w:val="left" w:pos="2126"/>
+          <w:tab w:val="left" w:pos="2835"/>
+          <w:tab w:val="left" w:pos="3543"/>
+          <w:tab w:val="left" w:pos="4252"/>
+          <w:tab w:val="left" w:pos="4961"/>
+          <w:tab w:val="left" w:pos="5669"/>
+          <w:tab w:val="left" w:pos="6378"/>
+          <w:tab w:val="left" w:pos="7087"/>
+          <w:tab w:val="left" w:pos="7795"/>
+          <w:tab w:val="left" w:pos="8504"/>
+          <w:tab w:val="left" w:pos="9213"/>
+        </w:tabs>
+        <w:spacing w:line="360" w:lineRule="auto"/>
+        <w:ind w:firstLine="851"/>
+        <w:jc w:val="both"/>
+        <w:rPr>
+          <w:rFonts w:ascii="Times New Roman" w:hAnsi="Times New Roman"/>
+          <w:sz w:val="28"/>
+          <w:lang w:val="pt-BR"/>
+        </w:rPr>
+      </w:pPr>
+      <w:r>
+        <w:rPr>
+          <w:rFonts w:ascii="Times New Roman" w:hAnsi="Times New Roman"/>
+          <w:sz w:val="28"/>
+          <w:lang w:val="pt-BR"/>
+        </w:rPr>
+        <w:t xml:space="preserve">As etapas serão explicadas separadamente mais tarde. Uma imagem representativa pode ser </w:t>
+      </w:r>
+      <w:r>
+        <w:rPr>
+          <w:rFonts w:ascii="Times New Roman" w:hAnsi="Times New Roman"/>
+          <w:sz w:val="28"/>
+          <w:lang w:val="pt-BR"/>
+        </w:rPr>
+        <w:t>visuali</w:t>
+      </w:r>
+      <w:r>
+        <w:rPr>
+          <w:rFonts w:ascii="Times New Roman" w:hAnsi="Times New Roman"/>
+          <w:sz w:val="28"/>
+          <w:lang w:val="pt-BR"/>
+        </w:rPr>
+        <w:t>zada</w:t>
+      </w:r>
+      <w:r>
+        <w:rPr>
+          <w:rFonts w:ascii="Times New Roman" w:hAnsi="Times New Roman"/>
+          <w:sz w:val="28"/>
+          <w:lang w:val="pt-BR"/>
+        </w:rPr>
+        <w:t xml:space="preserve"> </w:t>
+      </w:r>
+      <w:r>
+        <w:rPr>
+          <w:rFonts w:ascii="Times New Roman" w:hAnsi="Times New Roman"/>
+          <w:sz w:val="28"/>
+          <w:lang w:val="pt-BR"/>
+        </w:rPr>
+        <w:t>logo abaixo.</w:t>
+      </w:r>
+    </w:p>
+    <w:p>
+      <w:pPr>
+        <w:pStyle w:val="Body"/>
+        <w:tabs>
+          <w:tab w:val="left" w:pos="709"/>
+          <w:tab w:val="left" w:pos="1417"/>
+          <w:tab w:val="left" w:pos="2126"/>
+          <w:tab w:val="left" w:pos="2835"/>
+          <w:tab w:val="left" w:pos="3543"/>
+          <w:tab w:val="left" w:pos="4252"/>
+          <w:tab w:val="left" w:pos="4961"/>
+          <w:tab w:val="left" w:pos="5669"/>
+          <w:tab w:val="left" w:pos="6378"/>
+          <w:tab w:val="left" w:pos="7087"/>
+          <w:tab w:val="left" w:pos="7795"/>
+          <w:tab w:val="left" w:pos="8504"/>
+          <w:tab w:val="left" w:pos="9213"/>
+        </w:tabs>
+        <w:spacing w:line="360" w:lineRule="auto"/>
+        <w:jc w:val="center"/>
+        <w:rPr>
+          <w:rFonts w:ascii="Times New Roman" w:hAnsi="Times New Roman"/>
+          <w:sz w:val="28"/>
+          <w:lang w:val="pt-BR"/>
+        </w:rPr>
+      </w:pPr>
+      <w:r>
+        <w:rPr>
+          <w:rFonts w:ascii="Times New Roman" w:hAnsi="Times New Roman"/>
+          <w:noProof/>
+          <w:sz w:val="28"/>
+        </w:rPr>
+        <w:drawing>
+          <wp:inline distT="0" distB="0" distL="0" distR="0">
+            <wp:extent cx="2497667" cy="1958325"/>
+            <wp:effectExtent l="25400" t="0" r="0" b="0"/>
+            <wp:docPr id="11" name="Picture 10" descr="Algoritmos Geneticos.jpg"/>
+            <wp:cNvGraphicFramePr>
+              <a:graphicFrameLocks xmlns:a="http://schemas.openxmlformats.org/drawingml/2006/main" noChangeAspect="1"/>
+            </wp:cNvGraphicFramePr>
+            <a:graphic xmlns:a="http://schemas.openxmlformats.org/drawingml/2006/main">
+              <a:graphicData uri="http://schemas.openxmlformats.org/drawingml/2006/picture">
+                <pic:pic xmlns:pic="http://schemas.openxmlformats.org/drawingml/2006/picture">
+                  <pic:nvPicPr>
+                    <pic:cNvPr id="0" name="Algoritmos Geneticos.jpg"/>
+                    <pic:cNvPicPr/>
+                  </pic:nvPicPr>
+                  <pic:blipFill>
+                    <a:blip r:embed="rId7"/>
+                    <a:stretch>
+                      <a:fillRect/>
+                    </a:stretch>
+                  </pic:blipFill>
+                  <pic:spPr>
+                    <a:xfrm>
+                      <a:off x="0" y="0"/>
+                      <a:ext cx="2495529" cy="1956648"/>
+                    </a:xfrm>
+                    <a:prstGeom prst="rect">
+                      <a:avLst/>
+                    </a:prstGeom>
+                  </pic:spPr>
+                </pic:pic>
+              </a:graphicData>
+            </a:graphic>
+          </wp:inline>
+        </w:drawing>
+      </w:r>
+    </w:p>
+    <w:p>
+      <w:pPr>
+        <w:pStyle w:val="Body"/>
+        <w:tabs>
+          <w:tab w:val="left" w:pos="709"/>
+          <w:tab w:val="left" w:pos="1417"/>
+          <w:tab w:val="left" w:pos="2126"/>
+          <w:tab w:val="left" w:pos="2835"/>
+          <w:tab w:val="left" w:pos="3543"/>
+          <w:tab w:val="left" w:pos="4252"/>
+          <w:tab w:val="left" w:pos="4961"/>
+          <w:tab w:val="left" w:pos="5669"/>
+          <w:tab w:val="left" w:pos="6378"/>
+          <w:tab w:val="left" w:pos="7087"/>
+          <w:tab w:val="left" w:pos="7795"/>
+          <w:tab w:val="left" w:pos="8504"/>
+          <w:tab w:val="left" w:pos="9213"/>
+        </w:tabs>
+        <w:spacing w:line="360" w:lineRule="auto"/>
+        <w:jc w:val="center"/>
+        <w:rPr>
+          <w:rFonts w:ascii="Times New Roman" w:hAnsi="Times New Roman"/>
           <w:color w:val="FF0000"/>
           <w:sz w:val="28"/>
           <w:lang w:val="pt-BR"/>
@@ -6656,7 +7112,7 @@
           <w:sz w:val="28"/>
           <w:lang w:val="pt-BR"/>
         </w:rPr>
-        <w:t>Melhorar AQUIi</w:t>
+        <w:t>FIGURA</w:t>
       </w:r>
     </w:p>
     <w:p>
@@ -7016,7 +7472,7 @@
           <w:tab w:val="left" w:pos="9213"/>
         </w:tabs>
         <w:spacing w:line="360" w:lineRule="auto"/>
-        <w:ind w:left="1418" w:hanging="218"/>
+        <w:ind w:left="1418" w:hanging="567"/>
         <w:jc w:val="both"/>
         <w:rPr>
           <w:rFonts w:ascii="Times New Roman" w:hAnsi="Times New Roman"/>
@@ -7098,7 +7554,7 @@
           <w:tab w:val="left" w:pos="9213"/>
         </w:tabs>
         <w:spacing w:line="360" w:lineRule="auto"/>
-        <w:ind w:left="1418" w:hanging="218"/>
+        <w:ind w:left="1418" w:hanging="567"/>
         <w:jc w:val="both"/>
         <w:rPr>
           <w:rFonts w:ascii="Times New Roman" w:hAnsi="Times New Roman"/>
@@ -7172,7 +7628,7 @@
           <w:tab w:val="left" w:pos="9213"/>
         </w:tabs>
         <w:spacing w:line="360" w:lineRule="auto"/>
-        <w:ind w:left="1418" w:hanging="218"/>
+        <w:ind w:left="1418" w:hanging="567"/>
         <w:jc w:val="both"/>
         <w:rPr>
           <w:rFonts w:ascii="Times New Roman" w:hAnsi="Times New Roman"/>
@@ -7238,7 +7694,7 @@
           <w:tab w:val="left" w:pos="9213"/>
         </w:tabs>
         <w:spacing w:line="360" w:lineRule="auto"/>
-        <w:ind w:left="1418" w:hanging="218"/>
+        <w:ind w:left="1418" w:hanging="567"/>
         <w:jc w:val="both"/>
         <w:rPr>
           <w:rFonts w:ascii="Times New Roman" w:hAnsi="Times New Roman"/>
@@ -7304,7 +7760,7 @@
           <w:tab w:val="left" w:pos="9213"/>
         </w:tabs>
         <w:spacing w:line="360" w:lineRule="auto"/>
-        <w:ind w:left="1418" w:hanging="218"/>
+        <w:ind w:left="1418" w:hanging="567"/>
         <w:jc w:val="both"/>
         <w:rPr>
           <w:rFonts w:ascii="Times New Roman" w:hAnsi="Times New Roman"/>
@@ -7370,7 +7826,7 @@
           <w:tab w:val="left" w:pos="9213"/>
         </w:tabs>
         <w:spacing w:line="360" w:lineRule="auto"/>
-        <w:ind w:left="1418" w:hanging="218"/>
+        <w:ind w:left="1418" w:hanging="567"/>
         <w:jc w:val="both"/>
         <w:rPr>
           <w:rFonts w:ascii="Times New Roman" w:hAnsi="Times New Roman"/>
@@ -7436,7 +7892,7 @@
           <w:tab w:val="left" w:pos="9213"/>
         </w:tabs>
         <w:spacing w:line="360" w:lineRule="auto"/>
-        <w:ind w:left="1418" w:hanging="218"/>
+        <w:ind w:left="1418" w:hanging="567"/>
         <w:jc w:val="both"/>
         <w:rPr>
           <w:rFonts w:ascii="Times New Roman" w:hAnsi="Times New Roman"/>
@@ -9401,14 +9857,14 @@
                   <ve:AlternateContent xmlns:ma="http://schemas.microsoft.com/office/mac/drawingml/2008/main">
                     <ve:Choice Requires="ma">
                       <pic:blipFill>
-                        <a:blip r:embed="rId7"/>
+                        <a:blip r:embed="rId8"/>
                         <a:srcRect/>
                         <a:stretch>
                           <a:fillRect/>
                         </a:stretch>
                       </pic:blipFill>
                     </ve:Choice>
-                    <ve:Fallback xmlns:pic="http://schemas.openxmlformats.org/drawingml/2006/picture" xmlns:a="http://schemas.openxmlformats.org/drawingml/2006/main" xmlns:wp="http://schemas.openxmlformats.org/drawingml/2006/wordprocessingDrawing" xmlns:wne="http://schemas.microsoft.com/office/word/2006/wordml" xmlns:w="http://schemas.openxmlformats.org/wordprocessingml/2006/main" xmlns:w10="urn:schemas-microsoft-com:office:word" xmlns:v="urn:schemas-microsoft-com:vml" xmlns:m="http://schemas.openxmlformats.org/officeDocument/2006/math" xmlns:r="http://schemas.openxmlformats.org/officeDocument/2006/relationships" xmlns:o="urn:schemas-microsoft-com:office:office" xmlns:ve="http://schemas.openxmlformats.org/markup-compatibility/2006" xmlns:mo="http://schemas.microsoft.com/office/mac/office/2008/main" xmlns:mv="urn:schemas-microsoft-com:mac:vml" xmlns="">
+                    <ve:Fallback xmlns:ma="http://schemas.microsoft.com/office/mac/drawingml/2008/main" xmlns="" xmlns:mv="urn:schemas-microsoft-com:mac:vml" xmlns:mo="http://schemas.microsoft.com/office/mac/office/2008/main" xmlns:ve="http://schemas.openxmlformats.org/markup-compatibility/2006" xmlns:o="urn:schemas-microsoft-com:office:office" xmlns:r="http://schemas.openxmlformats.org/officeDocument/2006/relationships" xmlns:m="http://schemas.openxmlformats.org/officeDocument/2006/math" xmlns:v="urn:schemas-microsoft-com:vml" xmlns:w10="urn:schemas-microsoft-com:office:word" xmlns:w="http://schemas.openxmlformats.org/wordprocessingml/2006/main" xmlns:wne="http://schemas.microsoft.com/office/word/2006/wordml" xmlns:wp="http://schemas.openxmlformats.org/drawingml/2006/wordprocessingDrawing" xmlns:a="http://schemas.openxmlformats.org/drawingml/2006/main" xmlns:pic="http://schemas.openxmlformats.org/drawingml/2006/picture">
                       <pic:blipFill>
                         <a:blip r:embed="rId8"/>
                         <a:srcRect/>
@@ -10638,25 +11094,256 @@
           <w:tab w:val="left" w:pos="9213"/>
         </w:tabs>
         <w:spacing w:line="360" w:lineRule="auto"/>
+        <w:jc w:val="center"/>
+        <w:rPr>
+          <w:rFonts w:ascii="Times New Roman" w:hAnsi="Times New Roman"/>
+          <w:i/>
+          <w:sz w:val="28"/>
+          <w:lang w:val="pt-BR"/>
+        </w:rPr>
+      </w:pPr>
+      <w:r>
+        <w:rPr>
+          <w:rFonts w:ascii="Times New Roman" w:hAnsi="Times New Roman"/>
+          <w:i/>
+          <w:noProof/>
+          <w:sz w:val="28"/>
+        </w:rPr>
+        <w:drawing>
+          <wp:inline distT="0" distB="0" distL="0" distR="0">
+            <wp:extent cx="2777067" cy="1715635"/>
+            <wp:effectExtent l="25400" t="0" r="0" b="0"/>
+            <wp:docPr id="3" name="Picture 2" descr="Crossover.jpg"/>
+            <wp:cNvGraphicFramePr>
+              <a:graphicFrameLocks xmlns:a="http://schemas.openxmlformats.org/drawingml/2006/main" noChangeAspect="1"/>
+            </wp:cNvGraphicFramePr>
+            <a:graphic xmlns:a="http://schemas.openxmlformats.org/drawingml/2006/main">
+              <a:graphicData uri="http://schemas.openxmlformats.org/drawingml/2006/picture">
+                <pic:pic xmlns:pic="http://schemas.openxmlformats.org/drawingml/2006/picture">
+                  <pic:nvPicPr>
+                    <pic:cNvPr id="0" name="Crossover.jpg"/>
+                    <pic:cNvPicPr/>
+                  </pic:nvPicPr>
+                  <pic:blipFill>
+                    <a:blip r:embed="rId10"/>
+                    <a:stretch>
+                      <a:fillRect/>
+                    </a:stretch>
+                  </pic:blipFill>
+                  <pic:spPr>
+                    <a:xfrm>
+                      <a:off x="0" y="0"/>
+                      <a:ext cx="2777067" cy="1718733"/>
+                    </a:xfrm>
+                    <a:prstGeom prst="rect">
+                      <a:avLst/>
+                    </a:prstGeom>
+                  </pic:spPr>
+                </pic:pic>
+              </a:graphicData>
+            </a:graphic>
+          </wp:inline>
+        </w:drawing>
+      </w:r>
+    </w:p>
+    <w:p>
+      <w:pPr>
+        <w:pStyle w:val="Body"/>
+        <w:tabs>
+          <w:tab w:val="left" w:pos="709"/>
+          <w:tab w:val="left" w:pos="1417"/>
+          <w:tab w:val="left" w:pos="2126"/>
+          <w:tab w:val="left" w:pos="2835"/>
+          <w:tab w:val="left" w:pos="3543"/>
+          <w:tab w:val="left" w:pos="4252"/>
+          <w:tab w:val="left" w:pos="4961"/>
+          <w:tab w:val="left" w:pos="5669"/>
+          <w:tab w:val="left" w:pos="6378"/>
+          <w:tab w:val="left" w:pos="7087"/>
+          <w:tab w:val="left" w:pos="7795"/>
+          <w:tab w:val="left" w:pos="8504"/>
+          <w:tab w:val="left" w:pos="9213"/>
+        </w:tabs>
+        <w:spacing w:line="360" w:lineRule="auto"/>
+        <w:jc w:val="center"/>
+        <w:rPr>
+          <w:rFonts w:ascii="Times New Roman" w:hAnsi="Times New Roman"/>
+          <w:i/>
+          <w:color w:val="FF0000"/>
+          <w:sz w:val="28"/>
+          <w:lang w:val="pt-BR"/>
+        </w:rPr>
+      </w:pPr>
+      <w:r>
+        <w:rPr>
+          <w:rFonts w:ascii="Times New Roman" w:hAnsi="Times New Roman"/>
+          <w:i/>
+          <w:color w:val="FF0000"/>
+          <w:sz w:val="28"/>
+          <w:lang w:val="pt-BR"/>
+        </w:rPr>
+        <w:t>FIGURA</w:t>
+      </w:r>
+    </w:p>
+    <w:p>
+      <w:pPr>
+        <w:pStyle w:val="Body"/>
+        <w:tabs>
+          <w:tab w:val="left" w:pos="709"/>
+          <w:tab w:val="left" w:pos="1417"/>
+          <w:tab w:val="left" w:pos="2126"/>
+          <w:tab w:val="left" w:pos="2835"/>
+          <w:tab w:val="left" w:pos="3543"/>
+          <w:tab w:val="left" w:pos="4252"/>
+          <w:tab w:val="left" w:pos="4961"/>
+          <w:tab w:val="left" w:pos="5669"/>
+          <w:tab w:val="left" w:pos="6378"/>
+          <w:tab w:val="left" w:pos="7087"/>
+          <w:tab w:val="left" w:pos="7795"/>
+          <w:tab w:val="left" w:pos="8504"/>
+          <w:tab w:val="left" w:pos="9213"/>
+        </w:tabs>
+        <w:spacing w:line="360" w:lineRule="auto"/>
         <w:ind w:firstLine="851"/>
         <w:jc w:val="both"/>
         <w:rPr>
           <w:rFonts w:ascii="Times New Roman" w:hAnsi="Times New Roman"/>
+          <w:color w:val="auto"/>
+          <w:sz w:val="28"/>
+          <w:lang w:val="pt-BR"/>
+        </w:rPr>
+      </w:pPr>
+      <w:r>
+        <w:rPr>
+          <w:rFonts w:ascii="Times New Roman" w:hAnsi="Times New Roman"/>
+          <w:color w:val="auto"/>
+          <w:sz w:val="28"/>
+          <w:lang w:val="pt-BR"/>
+        </w:rPr>
+        <w:t xml:space="preserve">O </w:t>
+      </w:r>
+      <w:r>
+        <w:rPr>
+          <w:rFonts w:ascii="Times New Roman" w:hAnsi="Times New Roman"/>
           <w:i/>
+          <w:color w:val="auto"/>
+          <w:sz w:val="28"/>
+          <w:lang w:val="pt-BR"/>
+        </w:rPr>
+        <w:t>crossover</w:t>
+      </w:r>
+      <w:r>
+        <w:rPr>
+          <w:rFonts w:ascii="Times New Roman" w:hAnsi="Times New Roman"/>
+          <w:color w:val="auto"/>
+          <w:sz w:val="28"/>
+          <w:lang w:val="pt-BR"/>
+        </w:rPr>
+        <w:t xml:space="preserve"> é aplicado com base em uma probabilidade a cada par de cromossomos selecionados. A taxa de </w:t>
+      </w:r>
+      <w:r>
+        <w:rPr>
+          <w:rFonts w:ascii="Times New Roman" w:hAnsi="Times New Roman"/>
+          <w:i/>
+          <w:color w:val="auto"/>
+          <w:sz w:val="28"/>
+          <w:lang w:val="pt-BR"/>
+        </w:rPr>
+        <w:t>crossover</w:t>
+      </w:r>
+      <w:r>
+        <w:rPr>
+          <w:rFonts w:ascii="Times New Roman" w:hAnsi="Times New Roman"/>
+          <w:color w:val="auto"/>
+          <w:sz w:val="28"/>
+          <w:lang w:val="pt-BR"/>
+        </w:rPr>
+        <w:t>, pode</w:t>
+      </w:r>
+      <w:r>
+        <w:rPr>
+          <w:rFonts w:ascii="Times New Roman" w:hAnsi="Times New Roman"/>
+          <w:color w:val="auto"/>
+          <w:sz w:val="28"/>
+          <w:lang w:val="pt-BR"/>
+        </w:rPr>
+        <w:t xml:space="preserve"> variar de 60% a 90% s</w:t>
+      </w:r>
+      <w:r>
+        <w:rPr>
+          <w:rFonts w:ascii="Times New Roman" w:hAnsi="Times New Roman"/>
+          <w:color w:val="auto"/>
+          <w:sz w:val="28"/>
+          <w:lang w:val="pt-BR"/>
+        </w:rPr>
+        <w:t xml:space="preserve">egundo </w:t>
+      </w:r>
+      <w:r>
+        <w:rPr>
+          <w:rFonts w:ascii="Times New Roman" w:hAnsi="Times New Roman"/>
+          <w:sz w:val="28"/>
+          <w:lang w:val="pt-BR"/>
+        </w:rPr>
+        <w:t>Lacerda Estéfane e Carvalho André(</w:t>
+      </w:r>
+      <w:r>
+        <w:rPr>
+          <w:rFonts w:ascii="Times New Roman" w:hAnsi="Times New Roman"/>
           <w:color w:val="FF0000"/>
           <w:sz w:val="28"/>
           <w:lang w:val="pt-BR"/>
         </w:rPr>
-      </w:pPr>
+        <w:t>ANO</w:t>
+      </w:r>
+      <w:r>
+        <w:rPr>
+          <w:rFonts w:ascii="Times New Roman" w:hAnsi="Times New Roman"/>
+          <w:sz w:val="28"/>
+          <w:lang w:val="pt-BR"/>
+        </w:rPr>
+        <w:t>)</w:t>
+      </w:r>
+      <w:r>
+        <w:rPr>
+          <w:rFonts w:ascii="Times New Roman" w:hAnsi="Times New Roman"/>
+          <w:sz w:val="28"/>
+          <w:lang w:val="pt-BR"/>
+        </w:rPr>
+        <w:t xml:space="preserve">. Caso não ocorra o </w:t>
+      </w:r>
       <w:r>
         <w:rPr>
           <w:rFonts w:ascii="Times New Roman" w:hAnsi="Times New Roman"/>
           <w:i/>
-          <w:color w:val="FF0000"/>
-          <w:sz w:val="28"/>
-          <w:lang w:val="pt-BR"/>
-        </w:rPr>
-        <w:t>FIGURA</w:t>
+          <w:sz w:val="28"/>
+          <w:lang w:val="pt-BR"/>
+        </w:rPr>
+        <w:t>crossover</w:t>
+      </w:r>
+      <w:r>
+        <w:rPr>
+          <w:rFonts w:ascii="Times New Roman" w:hAnsi="Times New Roman"/>
+          <w:sz w:val="28"/>
+          <w:lang w:val="pt-BR"/>
+        </w:rPr>
+        <w:t xml:space="preserve"> os filhos serão iguais os pais, permitindo assim que algumas soluções para o problema sejam preservadas. Existem varias vertentes relacionadas ao ponto de corte dos operadores de </w:t>
+      </w:r>
+      <w:r>
+        <w:rPr>
+          <w:rFonts w:ascii="Times New Roman" w:hAnsi="Times New Roman"/>
+          <w:i/>
+          <w:sz w:val="28"/>
+          <w:lang w:val="pt-BR"/>
+        </w:rPr>
+        <w:t>crossover</w:t>
+      </w:r>
+      <w:r>
+        <w:rPr>
+          <w:rFonts w:ascii="Times New Roman" w:hAnsi="Times New Roman"/>
+          <w:sz w:val="28"/>
+          <w:lang w:val="pt-BR"/>
+        </w:rPr>
+        <w:t>. Discutiremos sobre elas logo abaixo.</w:t>
       </w:r>
     </w:p>
     <w:p>
@@ -10682,143 +11369,112 @@
         <w:jc w:val="both"/>
         <w:rPr>
           <w:rFonts w:ascii="Times New Roman" w:hAnsi="Times New Roman"/>
-          <w:color w:val="auto"/>
-          <w:sz w:val="28"/>
-          <w:lang w:val="pt-BR"/>
-        </w:rPr>
-      </w:pPr>
-      <w:r>
-        <w:rPr>
-          <w:rFonts w:ascii="Times New Roman" w:hAnsi="Times New Roman"/>
-          <w:color w:val="auto"/>
-          <w:sz w:val="28"/>
-          <w:lang w:val="pt-BR"/>
-        </w:rPr>
-        <w:t xml:space="preserve">O </w:t>
-      </w:r>
-      <w:r>
-        <w:rPr>
-          <w:rFonts w:ascii="Times New Roman" w:hAnsi="Times New Roman"/>
+          <w:sz w:val="28"/>
+          <w:lang w:val="pt-BR"/>
+        </w:rPr>
+      </w:pPr>
+    </w:p>
+    <w:p>
+      <w:pPr>
+        <w:pStyle w:val="Body"/>
+        <w:tabs>
+          <w:tab w:val="left" w:pos="709"/>
+          <w:tab w:val="left" w:pos="1417"/>
+          <w:tab w:val="left" w:pos="2126"/>
+          <w:tab w:val="left" w:pos="2835"/>
+          <w:tab w:val="left" w:pos="3543"/>
+          <w:tab w:val="left" w:pos="4252"/>
+          <w:tab w:val="left" w:pos="4961"/>
+          <w:tab w:val="left" w:pos="5669"/>
+          <w:tab w:val="left" w:pos="6378"/>
+          <w:tab w:val="left" w:pos="7087"/>
+          <w:tab w:val="left" w:pos="7795"/>
+          <w:tab w:val="left" w:pos="8504"/>
+          <w:tab w:val="left" w:pos="9213"/>
+        </w:tabs>
+        <w:spacing w:line="360" w:lineRule="auto"/>
+        <w:jc w:val="both"/>
+        <w:rPr>
+          <w:rFonts w:ascii="Times New Roman" w:hAnsi="Times New Roman"/>
+          <w:b/>
+          <w:sz w:val="28"/>
+          <w:lang w:val="pt-BR"/>
+        </w:rPr>
+      </w:pPr>
+      <w:r>
+        <w:rPr>
+          <w:rFonts w:ascii="Times New Roman" w:hAnsi="Times New Roman"/>
+          <w:b/>
+          <w:sz w:val="28"/>
+          <w:lang w:val="pt-BR"/>
+        </w:rPr>
+        <w:t>6.2.7.1</w:t>
+      </w:r>
+      <w:r>
+        <w:rPr>
+          <w:rFonts w:ascii="Times New Roman" w:hAnsi="Times New Roman"/>
+          <w:b/>
+          <w:sz w:val="28"/>
+          <w:lang w:val="pt-BR"/>
+        </w:rPr>
+        <w:tab/>
+      </w:r>
+      <w:r>
+        <w:rPr>
+          <w:rFonts w:ascii="Times New Roman" w:hAnsi="Times New Roman"/>
+          <w:b/>
+          <w:sz w:val="28"/>
+          <w:lang w:val="pt-BR"/>
+        </w:rPr>
+        <w:tab/>
+      </w:r>
+      <w:r>
+        <w:rPr>
+          <w:rFonts w:ascii="Times New Roman" w:hAnsi="Times New Roman"/>
+          <w:b/>
           <w:i/>
-          <w:color w:val="auto"/>
-          <w:sz w:val="28"/>
-          <w:lang w:val="pt-BR"/>
-        </w:rPr>
-        <w:t>crossover</w:t>
-      </w:r>
-      <w:r>
-        <w:rPr>
-          <w:rFonts w:ascii="Times New Roman" w:hAnsi="Times New Roman"/>
-          <w:color w:val="auto"/>
-          <w:sz w:val="28"/>
-          <w:lang w:val="pt-BR"/>
-        </w:rPr>
-        <w:t xml:space="preserve"> é aplicado com base em uma probabilidade a cada par de cromossomos selecionados. A taxa de </w:t>
-      </w:r>
-      <w:r>
-        <w:rPr>
-          <w:rFonts w:ascii="Times New Roman" w:hAnsi="Times New Roman"/>
-          <w:i/>
-          <w:color w:val="auto"/>
-          <w:sz w:val="28"/>
-          <w:lang w:val="pt-BR"/>
-        </w:rPr>
-        <w:t>crossover</w:t>
-      </w:r>
-      <w:r>
-        <w:rPr>
-          <w:rFonts w:ascii="Times New Roman" w:hAnsi="Times New Roman"/>
-          <w:color w:val="auto"/>
-          <w:sz w:val="28"/>
-          <w:lang w:val="pt-BR"/>
-        </w:rPr>
-        <w:t>, pode</w:t>
-      </w:r>
-      <w:r>
-        <w:rPr>
-          <w:rFonts w:ascii="Times New Roman" w:hAnsi="Times New Roman"/>
-          <w:color w:val="auto"/>
-          <w:sz w:val="28"/>
-          <w:lang w:val="pt-BR"/>
-        </w:rPr>
-        <w:t xml:space="preserve"> variar de 60% a 90% s</w:t>
-      </w:r>
-      <w:r>
-        <w:rPr>
-          <w:rFonts w:ascii="Times New Roman" w:hAnsi="Times New Roman"/>
-          <w:color w:val="auto"/>
-          <w:sz w:val="28"/>
-          <w:lang w:val="pt-BR"/>
-        </w:rPr>
-        <w:t xml:space="preserve">egundo </w:t>
-      </w:r>
-      <w:r>
-        <w:rPr>
-          <w:rFonts w:ascii="Times New Roman" w:hAnsi="Times New Roman"/>
-          <w:sz w:val="28"/>
-          <w:lang w:val="pt-BR"/>
-        </w:rPr>
-        <w:t>Lacerda Estéfane e Carvalho André(</w:t>
-      </w:r>
-      <w:r>
-        <w:rPr>
-          <w:rFonts w:ascii="Times New Roman" w:hAnsi="Times New Roman"/>
-          <w:color w:val="FF0000"/>
-          <w:sz w:val="28"/>
-          <w:lang w:val="pt-BR"/>
-        </w:rPr>
-        <w:t>ANO</w:t>
-      </w:r>
-      <w:r>
-        <w:rPr>
-          <w:rFonts w:ascii="Times New Roman" w:hAnsi="Times New Roman"/>
-          <w:sz w:val="28"/>
-          <w:lang w:val="pt-BR"/>
-        </w:rPr>
-        <w:t>)</w:t>
-      </w:r>
-      <w:r>
-        <w:rPr>
-          <w:rFonts w:ascii="Times New Roman" w:hAnsi="Times New Roman"/>
-          <w:sz w:val="28"/>
-          <w:lang w:val="pt-BR"/>
-        </w:rPr>
-        <w:t xml:space="preserve">. Caso não ocorra o </w:t>
-      </w:r>
-      <w:r>
-        <w:rPr>
-          <w:rFonts w:ascii="Times New Roman" w:hAnsi="Times New Roman"/>
-          <w:i/>
-          <w:sz w:val="28"/>
-          <w:lang w:val="pt-BR"/>
-        </w:rPr>
-        <w:t>crossover</w:t>
-      </w:r>
-      <w:r>
-        <w:rPr>
-          <w:rFonts w:ascii="Times New Roman" w:hAnsi="Times New Roman"/>
-          <w:sz w:val="28"/>
-          <w:lang w:val="pt-BR"/>
-        </w:rPr>
-        <w:t xml:space="preserve"> os filhos serão iguais os pais, permitindo assim que algumas soluções para o problema sejam preservadas. Existem varias vertentes relacionadas ao ponto de corte dos operadores de </w:t>
-      </w:r>
-      <w:r>
-        <w:rPr>
-          <w:rFonts w:ascii="Times New Roman" w:hAnsi="Times New Roman"/>
-          <w:i/>
-          <w:sz w:val="28"/>
-          <w:lang w:val="pt-BR"/>
-        </w:rPr>
-        <w:t>crossover</w:t>
-      </w:r>
-      <w:r>
-        <w:rPr>
-          <w:rFonts w:ascii="Times New Roman" w:hAnsi="Times New Roman"/>
-          <w:sz w:val="28"/>
-          <w:lang w:val="pt-BR"/>
-        </w:rPr>
-        <w:t>. Discutiremos sobre elas logo abaixo.</w:t>
-      </w:r>
+          <w:sz w:val="28"/>
+          <w:lang w:val="pt-BR"/>
+        </w:rPr>
+        <w:t>Crossover</w:t>
+      </w:r>
+      <w:r>
+        <w:rPr>
+          <w:rFonts w:ascii="Times New Roman" w:hAnsi="Times New Roman"/>
+          <w:b/>
+          <w:sz w:val="28"/>
+          <w:lang w:val="pt-BR"/>
+        </w:rPr>
+        <w:t xml:space="preserve"> Multiponto</w:t>
+      </w:r>
+    </w:p>
+    <w:p>
+      <w:pPr>
+        <w:pStyle w:val="Body"/>
+        <w:tabs>
+          <w:tab w:val="left" w:pos="709"/>
+          <w:tab w:val="left" w:pos="1417"/>
+          <w:tab w:val="left" w:pos="2126"/>
+          <w:tab w:val="left" w:pos="2835"/>
+          <w:tab w:val="left" w:pos="3543"/>
+          <w:tab w:val="left" w:pos="4252"/>
+          <w:tab w:val="left" w:pos="4961"/>
+          <w:tab w:val="left" w:pos="5669"/>
+          <w:tab w:val="left" w:pos="6378"/>
+          <w:tab w:val="left" w:pos="7087"/>
+          <w:tab w:val="left" w:pos="7795"/>
+          <w:tab w:val="left" w:pos="8504"/>
+          <w:tab w:val="left" w:pos="9213"/>
+        </w:tabs>
+        <w:spacing w:line="360" w:lineRule="auto"/>
+        <w:jc w:val="both"/>
+        <w:rPr>
+          <w:rFonts w:ascii="Times New Roman" w:hAnsi="Times New Roman"/>
+          <w:b/>
+          <w:sz w:val="28"/>
+          <w:lang w:val="pt-BR"/>
+        </w:rPr>
+      </w:pPr>
     </w:p>
     <w:p>
       <w:pPr>
@@ -10847,6 +11503,253 @@
           <w:lang w:val="pt-BR"/>
         </w:rPr>
       </w:pPr>
+      <w:r>
+        <w:rPr>
+          <w:rFonts w:ascii="Times New Roman" w:hAnsi="Times New Roman"/>
+          <w:sz w:val="28"/>
+          <w:lang w:val="pt-BR"/>
+        </w:rPr>
+        <w:t xml:space="preserve">O </w:t>
+      </w:r>
+      <w:r>
+        <w:rPr>
+          <w:rFonts w:ascii="Times New Roman" w:hAnsi="Times New Roman"/>
+          <w:i/>
+          <w:sz w:val="28"/>
+          <w:lang w:val="pt-BR"/>
+        </w:rPr>
+        <w:t>crossover</w:t>
+      </w:r>
+      <w:r>
+        <w:rPr>
+          <w:rFonts w:ascii="Times New Roman" w:hAnsi="Times New Roman"/>
+          <w:sz w:val="28"/>
+          <w:lang w:val="pt-BR"/>
+        </w:rPr>
+        <w:t xml:space="preserve"> multiponto também conhecido como </w:t>
+      </w:r>
+      <w:r>
+        <w:rPr>
+          <w:rFonts w:ascii="Times New Roman" w:hAnsi="Times New Roman"/>
+          <w:i/>
+          <w:sz w:val="28"/>
+          <w:lang w:val="pt-BR"/>
+        </w:rPr>
+        <w:t>crossover</w:t>
+      </w:r>
+      <w:r>
+        <w:rPr>
+          <w:rFonts w:ascii="Times New Roman" w:hAnsi="Times New Roman"/>
+          <w:sz w:val="28"/>
+          <w:lang w:val="pt-BR"/>
+        </w:rPr>
+        <w:t xml:space="preserve"> de </w:t>
+      </w:r>
+      <w:r>
+        <w:rPr>
+          <w:rFonts w:ascii="Times New Roman" w:hAnsi="Times New Roman"/>
+          <w:i/>
+          <w:sz w:val="28"/>
+          <w:lang w:val="pt-BR"/>
+        </w:rPr>
+        <w:t>N</w:t>
+      </w:r>
+      <w:r>
+        <w:rPr>
+          <w:rFonts w:ascii="Times New Roman" w:hAnsi="Times New Roman"/>
+          <w:sz w:val="28"/>
+          <w:lang w:val="pt-BR"/>
+        </w:rPr>
+        <w:t xml:space="preserve"> pontos, já foram descritos na seção anterior</w:t>
+      </w:r>
+      <w:r>
+        <w:rPr>
+          <w:rFonts w:ascii="Times New Roman" w:hAnsi="Times New Roman"/>
+          <w:sz w:val="28"/>
+          <w:lang w:val="pt-BR"/>
+        </w:rPr>
+        <w:t>,</w:t>
+      </w:r>
+      <w:r>
+        <w:rPr>
+          <w:rFonts w:ascii="Times New Roman" w:hAnsi="Times New Roman"/>
+          <w:sz w:val="28"/>
+          <w:lang w:val="pt-BR"/>
+        </w:rPr>
+        <w:t xml:space="preserve"> </w:t>
+      </w:r>
+      <w:r>
+        <w:rPr>
+          <w:rFonts w:ascii="Times New Roman" w:hAnsi="Times New Roman"/>
+          <w:sz w:val="28"/>
+          <w:lang w:val="pt-BR"/>
+        </w:rPr>
+        <w:t>s</w:t>
+      </w:r>
+      <w:r>
+        <w:rPr>
+          <w:rFonts w:ascii="Times New Roman" w:hAnsi="Times New Roman"/>
+          <w:sz w:val="28"/>
+          <w:lang w:val="pt-BR"/>
+        </w:rPr>
+        <w:t xml:space="preserve">endo o </w:t>
+      </w:r>
+      <w:r>
+        <w:rPr>
+          <w:rFonts w:ascii="Times New Roman" w:hAnsi="Times New Roman"/>
+          <w:i/>
+          <w:sz w:val="28"/>
+          <w:lang w:val="pt-BR"/>
+        </w:rPr>
+        <w:t>crossover</w:t>
+      </w:r>
+      <w:r>
+        <w:rPr>
+          <w:rFonts w:ascii="Times New Roman" w:hAnsi="Times New Roman"/>
+          <w:sz w:val="28"/>
+          <w:lang w:val="pt-BR"/>
+        </w:rPr>
+        <w:t xml:space="preserve"> de 1 ponto apresentado</w:t>
+      </w:r>
+      <w:r>
+        <w:rPr>
+          <w:rFonts w:ascii="Times New Roman" w:hAnsi="Times New Roman"/>
+          <w:sz w:val="28"/>
+          <w:lang w:val="pt-BR"/>
+        </w:rPr>
+        <w:t>.</w:t>
+      </w:r>
+      <w:r>
+        <w:rPr>
+          <w:rFonts w:ascii="Times New Roman" w:hAnsi="Times New Roman"/>
+          <w:sz w:val="28"/>
+          <w:lang w:val="pt-BR"/>
+        </w:rPr>
+        <w:t xml:space="preserve"> O de 2 e 4 pontos são apresentados nas figuras logo abaixo. A principal diferença entre os operadores de </w:t>
+      </w:r>
+      <w:r>
+        <w:rPr>
+          <w:rFonts w:ascii="Times New Roman" w:hAnsi="Times New Roman"/>
+          <w:i/>
+          <w:sz w:val="28"/>
+          <w:lang w:val="pt-BR"/>
+        </w:rPr>
+        <w:t>crossover</w:t>
+      </w:r>
+      <w:r>
+        <w:rPr>
+          <w:rFonts w:ascii="Times New Roman" w:hAnsi="Times New Roman"/>
+          <w:sz w:val="28"/>
+          <w:lang w:val="pt-BR"/>
+        </w:rPr>
+        <w:t xml:space="preserve"> de 1, 2 e 4 pontos, está na quantidades de pontos de corte que aparecem na  cadeia de genes no momento da permutação de características. </w:t>
+      </w:r>
+    </w:p>
+    <w:p>
+      <w:pPr>
+        <w:pStyle w:val="Body"/>
+        <w:tabs>
+          <w:tab w:val="left" w:pos="709"/>
+          <w:tab w:val="left" w:pos="1417"/>
+          <w:tab w:val="left" w:pos="2126"/>
+          <w:tab w:val="left" w:pos="2835"/>
+          <w:tab w:val="left" w:pos="3543"/>
+          <w:tab w:val="left" w:pos="4252"/>
+          <w:tab w:val="left" w:pos="4961"/>
+          <w:tab w:val="left" w:pos="5669"/>
+          <w:tab w:val="left" w:pos="6378"/>
+          <w:tab w:val="left" w:pos="7087"/>
+          <w:tab w:val="left" w:pos="7795"/>
+          <w:tab w:val="left" w:pos="8504"/>
+          <w:tab w:val="left" w:pos="9213"/>
+        </w:tabs>
+        <w:spacing w:line="360" w:lineRule="auto"/>
+        <w:jc w:val="center"/>
+        <w:rPr>
+          <w:rFonts w:ascii="Times New Roman" w:hAnsi="Times New Roman"/>
+          <w:sz w:val="28"/>
+          <w:lang w:val="pt-BR"/>
+        </w:rPr>
+      </w:pPr>
+      <w:r>
+        <w:rPr>
+          <w:rFonts w:ascii="Times New Roman" w:hAnsi="Times New Roman"/>
+          <w:noProof/>
+          <w:sz w:val="28"/>
+        </w:rPr>
+        <w:drawing>
+          <wp:inline distT="0" distB="0" distL="0" distR="0">
+            <wp:extent cx="2760134" cy="1709642"/>
+            <wp:effectExtent l="25400" t="0" r="8466" b="0"/>
+            <wp:docPr id="6" name="Picture 5" descr="crossover2cortes.jpg"/>
+            <wp:cNvGraphicFramePr>
+              <a:graphicFrameLocks xmlns:a="http://schemas.openxmlformats.org/drawingml/2006/main" noChangeAspect="1"/>
+            </wp:cNvGraphicFramePr>
+            <a:graphic xmlns:a="http://schemas.openxmlformats.org/drawingml/2006/main">
+              <a:graphicData uri="http://schemas.openxmlformats.org/drawingml/2006/picture">
+                <pic:pic xmlns:pic="http://schemas.openxmlformats.org/drawingml/2006/picture">
+                  <pic:nvPicPr>
+                    <pic:cNvPr id="0" name="crossover2cortes.jpg"/>
+                    <pic:cNvPicPr/>
+                  </pic:nvPicPr>
+                  <pic:blipFill>
+                    <a:blip r:embed="rId11"/>
+                    <a:stretch>
+                      <a:fillRect/>
+                    </a:stretch>
+                  </pic:blipFill>
+                  <pic:spPr>
+                    <a:xfrm>
+                      <a:off x="0" y="0"/>
+                      <a:ext cx="2758114" cy="1708391"/>
+                    </a:xfrm>
+                    <a:prstGeom prst="rect">
+                      <a:avLst/>
+                    </a:prstGeom>
+                  </pic:spPr>
+                </pic:pic>
+              </a:graphicData>
+            </a:graphic>
+          </wp:inline>
+        </w:drawing>
+      </w:r>
+    </w:p>
+    <w:p>
+      <w:pPr>
+        <w:pStyle w:val="Body"/>
+        <w:tabs>
+          <w:tab w:val="left" w:pos="709"/>
+          <w:tab w:val="left" w:pos="1417"/>
+          <w:tab w:val="left" w:pos="2126"/>
+          <w:tab w:val="left" w:pos="2835"/>
+          <w:tab w:val="left" w:pos="3543"/>
+          <w:tab w:val="left" w:pos="4252"/>
+          <w:tab w:val="left" w:pos="4961"/>
+          <w:tab w:val="left" w:pos="5669"/>
+          <w:tab w:val="left" w:pos="6378"/>
+          <w:tab w:val="left" w:pos="7087"/>
+          <w:tab w:val="left" w:pos="7795"/>
+          <w:tab w:val="left" w:pos="8504"/>
+          <w:tab w:val="left" w:pos="9213"/>
+        </w:tabs>
+        <w:spacing w:line="360" w:lineRule="auto"/>
+        <w:jc w:val="center"/>
+        <w:rPr>
+          <w:rFonts w:ascii="Times New Roman" w:hAnsi="Times New Roman"/>
+          <w:color w:val="FF0000"/>
+          <w:sz w:val="28"/>
+          <w:lang w:val="pt-BR"/>
+        </w:rPr>
+      </w:pPr>
+      <w:r>
+        <w:rPr>
+          <w:rFonts w:ascii="Times New Roman" w:hAnsi="Times New Roman"/>
+          <w:color w:val="FF0000"/>
+          <w:sz w:val="28"/>
+          <w:lang w:val="pt-BR"/>
+        </w:rPr>
+        <w:t>FIGURA</w:t>
+      </w:r>
     </w:p>
     <w:p>
       <w:pPr>
@@ -10875,14 +11778,42 @@
           <w:lang w:val="pt-BR"/>
         </w:rPr>
       </w:pPr>
-      <w:r>
-        <w:rPr>
-          <w:rFonts w:ascii="Times New Roman" w:hAnsi="Times New Roman"/>
-          <w:b/>
-          <w:sz w:val="28"/>
-          <w:lang w:val="pt-BR"/>
-        </w:rPr>
-        <w:t>6.2.7.1</w:t>
+    </w:p>
+    <w:p>
+      <w:pPr>
+        <w:pStyle w:val="Body"/>
+        <w:tabs>
+          <w:tab w:val="left" w:pos="709"/>
+          <w:tab w:val="left" w:pos="1417"/>
+          <w:tab w:val="left" w:pos="2126"/>
+          <w:tab w:val="left" w:pos="2835"/>
+          <w:tab w:val="left" w:pos="3543"/>
+          <w:tab w:val="left" w:pos="4252"/>
+          <w:tab w:val="left" w:pos="4961"/>
+          <w:tab w:val="left" w:pos="5669"/>
+          <w:tab w:val="left" w:pos="6378"/>
+          <w:tab w:val="left" w:pos="7087"/>
+          <w:tab w:val="left" w:pos="7795"/>
+          <w:tab w:val="left" w:pos="8504"/>
+          <w:tab w:val="left" w:pos="9213"/>
+        </w:tabs>
+        <w:spacing w:line="360" w:lineRule="auto"/>
+        <w:jc w:val="both"/>
+        <w:rPr>
+          <w:rFonts w:ascii="Times New Roman" w:hAnsi="Times New Roman"/>
+          <w:b/>
+          <w:sz w:val="28"/>
+          <w:lang w:val="pt-BR"/>
+        </w:rPr>
+      </w:pPr>
+      <w:r>
+        <w:rPr>
+          <w:rFonts w:ascii="Times New Roman" w:hAnsi="Times New Roman"/>
+          <w:b/>
+          <w:sz w:val="28"/>
+          <w:lang w:val="pt-BR"/>
+        </w:rPr>
+        <w:t>6.2.7.2</w:t>
       </w:r>
       <w:r>
         <w:rPr>
@@ -10919,7 +11850,7 @@
           <w:sz w:val="28"/>
           <w:lang w:val="pt-BR"/>
         </w:rPr>
-        <w:t xml:space="preserve"> Multiponto</w:t>
+        <w:t xml:space="preserve"> Uniforme</w:t>
       </w:r>
     </w:p>
     <w:p>
@@ -10983,7 +11914,15 @@
           <w:sz w:val="28"/>
           <w:lang w:val="pt-BR"/>
         </w:rPr>
-        <w:t xml:space="preserve">O </w:t>
+        <w:t>N</w:t>
+      </w:r>
+      <w:r>
+        <w:rPr>
+          <w:rFonts w:ascii="Times New Roman" w:hAnsi="Times New Roman"/>
+          <w:sz w:val="28"/>
+          <w:lang w:val="pt-BR"/>
+        </w:rPr>
+        <w:t xml:space="preserve">o </w:t>
       </w:r>
       <w:r>
         <w:rPr>
@@ -11000,124 +11939,233 @@
           <w:sz w:val="28"/>
           <w:lang w:val="pt-BR"/>
         </w:rPr>
-        <w:t xml:space="preserve"> multiponto também conhecido como </w:t>
-      </w:r>
-      <w:r>
-        <w:rPr>
-          <w:rFonts w:ascii="Times New Roman" w:hAnsi="Times New Roman"/>
-          <w:i/>
-          <w:sz w:val="28"/>
-          <w:lang w:val="pt-BR"/>
-        </w:rPr>
-        <w:t>crossover</w:t>
-      </w:r>
-      <w:r>
-        <w:rPr>
-          <w:rFonts w:ascii="Times New Roman" w:hAnsi="Times New Roman"/>
-          <w:sz w:val="28"/>
-          <w:lang w:val="pt-BR"/>
-        </w:rPr>
-        <w:t xml:space="preserve"> de </w:t>
-      </w:r>
-      <w:r>
-        <w:rPr>
-          <w:rFonts w:ascii="Times New Roman" w:hAnsi="Times New Roman"/>
-          <w:i/>
-          <w:sz w:val="28"/>
-          <w:lang w:val="pt-BR"/>
-        </w:rPr>
-        <w:t>N</w:t>
-      </w:r>
-      <w:r>
-        <w:rPr>
-          <w:rFonts w:ascii="Times New Roman" w:hAnsi="Times New Roman"/>
-          <w:sz w:val="28"/>
-          <w:lang w:val="pt-BR"/>
-        </w:rPr>
-        <w:t xml:space="preserve"> pontos, já foram descritos na seção anterior</w:t>
-      </w:r>
-      <w:r>
-        <w:rPr>
-          <w:rFonts w:ascii="Times New Roman" w:hAnsi="Times New Roman"/>
-          <w:sz w:val="28"/>
-          <w:lang w:val="pt-BR"/>
-        </w:rPr>
-        <w:t>,</w:t>
-      </w:r>
-      <w:r>
-        <w:rPr>
-          <w:rFonts w:ascii="Times New Roman" w:hAnsi="Times New Roman"/>
-          <w:sz w:val="28"/>
-          <w:lang w:val="pt-BR"/>
-        </w:rPr>
-        <w:t xml:space="preserve"> </w:t>
-      </w:r>
-      <w:r>
-        <w:rPr>
-          <w:rFonts w:ascii="Times New Roman" w:hAnsi="Times New Roman"/>
-          <w:sz w:val="28"/>
-          <w:lang w:val="pt-BR"/>
-        </w:rPr>
-        <w:t>s</w:t>
-      </w:r>
-      <w:r>
-        <w:rPr>
-          <w:rFonts w:ascii="Times New Roman" w:hAnsi="Times New Roman"/>
-          <w:sz w:val="28"/>
-          <w:lang w:val="pt-BR"/>
-        </w:rPr>
-        <w:t xml:space="preserve">endo o </w:t>
-      </w:r>
-      <w:r>
-        <w:rPr>
-          <w:rFonts w:ascii="Times New Roman" w:hAnsi="Times New Roman"/>
-          <w:i/>
-          <w:sz w:val="28"/>
-          <w:lang w:val="pt-BR"/>
-        </w:rPr>
-        <w:t>crossover</w:t>
-      </w:r>
-      <w:r>
-        <w:rPr>
-          <w:rFonts w:ascii="Times New Roman" w:hAnsi="Times New Roman"/>
-          <w:sz w:val="28"/>
-          <w:lang w:val="pt-BR"/>
-        </w:rPr>
-        <w:t xml:space="preserve"> de 1 ponto apresentado</w:t>
-      </w:r>
-      <w:r>
-        <w:rPr>
-          <w:rFonts w:ascii="Times New Roman" w:hAnsi="Times New Roman"/>
-          <w:sz w:val="28"/>
-          <w:lang w:val="pt-BR"/>
-        </w:rPr>
-        <w:t>.</w:t>
-      </w:r>
-      <w:r>
-        <w:rPr>
-          <w:rFonts w:ascii="Times New Roman" w:hAnsi="Times New Roman"/>
-          <w:sz w:val="28"/>
-          <w:lang w:val="pt-BR"/>
-        </w:rPr>
-        <w:t xml:space="preserve"> O de 2 e 4 pontos são apresentados nas figuras logo abaixo. A principal diferença entre os operadores de </w:t>
-      </w:r>
-      <w:r>
-        <w:rPr>
-          <w:rFonts w:ascii="Times New Roman" w:hAnsi="Times New Roman"/>
-          <w:i/>
-          <w:sz w:val="28"/>
-          <w:lang w:val="pt-BR"/>
-        </w:rPr>
-        <w:t>crossover</w:t>
-      </w:r>
-      <w:r>
-        <w:rPr>
-          <w:rFonts w:ascii="Times New Roman" w:hAnsi="Times New Roman"/>
-          <w:sz w:val="28"/>
-          <w:lang w:val="pt-BR"/>
-        </w:rPr>
-        <w:t xml:space="preserve"> de 1, 2 e 4 pontos, está na quantidades de pontos de corte que aparecem na  cadeia de genes no momento da permutação de características. </w:t>
-      </w:r>
+        <w:t xml:space="preserve"> uniforme para cada par de cromossomos pais é criada uma mascara de bits aleatórios</w:t>
+      </w:r>
+      <w:r>
+        <w:rPr>
+          <w:rFonts w:ascii="Times New Roman" w:hAnsi="Times New Roman"/>
+          <w:sz w:val="28"/>
+          <w:lang w:val="pt-BR"/>
+        </w:rPr>
+        <w:t>. Essa mascara de bits não passa de um cadeia de tamanho igual ao da cadeia de genes dos cromossomos e possui somente zeros e uns como valores armazenadas em cada posição da cadeia.</w:t>
+      </w:r>
+      <w:r>
+        <w:rPr>
+          <w:rFonts w:ascii="Times New Roman" w:hAnsi="Times New Roman"/>
+          <w:sz w:val="28"/>
+          <w:lang w:val="pt-BR"/>
+        </w:rPr>
+        <w:t xml:space="preserve"> Se o primeiro bit da mascara for 1 então o filho1 recebera o primeiro gene do pai1 senão recebera o primeiro gene do pai2, e assim por diante, até que toda a cadeia de gene do filho tenha sido preenchida. Já o segundo filho recebera o processo oposto ao do filho1, como descrito na figura abaixo.</w:t>
+      </w:r>
+    </w:p>
+    <w:p>
+      <w:pPr>
+        <w:pStyle w:val="Body"/>
+        <w:tabs>
+          <w:tab w:val="left" w:pos="709"/>
+          <w:tab w:val="left" w:pos="1417"/>
+          <w:tab w:val="left" w:pos="2126"/>
+          <w:tab w:val="left" w:pos="2835"/>
+          <w:tab w:val="left" w:pos="3543"/>
+          <w:tab w:val="left" w:pos="4252"/>
+          <w:tab w:val="left" w:pos="4961"/>
+          <w:tab w:val="left" w:pos="5669"/>
+          <w:tab w:val="left" w:pos="6378"/>
+          <w:tab w:val="left" w:pos="7087"/>
+          <w:tab w:val="left" w:pos="7795"/>
+          <w:tab w:val="left" w:pos="8504"/>
+          <w:tab w:val="left" w:pos="9213"/>
+        </w:tabs>
+        <w:spacing w:line="360" w:lineRule="auto"/>
+        <w:jc w:val="center"/>
+        <w:rPr>
+          <w:rFonts w:ascii="Times New Roman" w:hAnsi="Times New Roman"/>
+          <w:sz w:val="28"/>
+          <w:lang w:val="pt-BR"/>
+        </w:rPr>
+      </w:pPr>
+      <w:r>
+        <w:rPr>
+          <w:rFonts w:ascii="Times New Roman" w:hAnsi="Times New Roman"/>
+          <w:noProof/>
+          <w:sz w:val="28"/>
+        </w:rPr>
+        <w:drawing>
+          <wp:inline distT="0" distB="0" distL="0" distR="0">
+            <wp:extent cx="2749833" cy="1913467"/>
+            <wp:effectExtent l="25400" t="0" r="0" b="0"/>
+            <wp:docPr id="8" name="Picture 7" descr="crossoverUniforme.jpg"/>
+            <wp:cNvGraphicFramePr>
+              <a:graphicFrameLocks xmlns:a="http://schemas.openxmlformats.org/drawingml/2006/main" noChangeAspect="1"/>
+            </wp:cNvGraphicFramePr>
+            <a:graphic xmlns:a="http://schemas.openxmlformats.org/drawingml/2006/main">
+              <a:graphicData uri="http://schemas.openxmlformats.org/drawingml/2006/picture">
+                <pic:pic xmlns:pic="http://schemas.openxmlformats.org/drawingml/2006/picture">
+                  <pic:nvPicPr>
+                    <pic:cNvPr id="0" name="crossoverUniforme.jpg"/>
+                    <pic:cNvPicPr/>
+                  </pic:nvPicPr>
+                  <pic:blipFill>
+                    <a:blip r:embed="rId12"/>
+                    <a:stretch>
+                      <a:fillRect/>
+                    </a:stretch>
+                  </pic:blipFill>
+                  <pic:spPr>
+                    <a:xfrm>
+                      <a:off x="0" y="0"/>
+                      <a:ext cx="2751509" cy="1914634"/>
+                    </a:xfrm>
+                    <a:prstGeom prst="rect">
+                      <a:avLst/>
+                    </a:prstGeom>
+                  </pic:spPr>
+                </pic:pic>
+              </a:graphicData>
+            </a:graphic>
+          </wp:inline>
+        </w:drawing>
+      </w:r>
+    </w:p>
+    <w:p>
+      <w:pPr>
+        <w:pStyle w:val="Body"/>
+        <w:tabs>
+          <w:tab w:val="left" w:pos="709"/>
+          <w:tab w:val="left" w:pos="1417"/>
+          <w:tab w:val="left" w:pos="2126"/>
+          <w:tab w:val="left" w:pos="2835"/>
+          <w:tab w:val="left" w:pos="3543"/>
+          <w:tab w:val="left" w:pos="4252"/>
+          <w:tab w:val="left" w:pos="4961"/>
+          <w:tab w:val="left" w:pos="5669"/>
+          <w:tab w:val="left" w:pos="6378"/>
+          <w:tab w:val="left" w:pos="7087"/>
+          <w:tab w:val="left" w:pos="7795"/>
+          <w:tab w:val="left" w:pos="8504"/>
+          <w:tab w:val="left" w:pos="9213"/>
+        </w:tabs>
+        <w:spacing w:line="360" w:lineRule="auto"/>
+        <w:jc w:val="center"/>
+        <w:rPr>
+          <w:rFonts w:ascii="Times New Roman" w:hAnsi="Times New Roman"/>
+          <w:color w:val="FF0000"/>
+          <w:sz w:val="28"/>
+          <w:lang w:val="pt-BR"/>
+        </w:rPr>
+      </w:pPr>
+      <w:r>
+        <w:rPr>
+          <w:rFonts w:ascii="Times New Roman" w:hAnsi="Times New Roman"/>
+          <w:color w:val="FF0000"/>
+          <w:sz w:val="28"/>
+          <w:lang w:val="pt-BR"/>
+        </w:rPr>
+        <w:t>FIGURA</w:t>
+      </w:r>
+    </w:p>
+    <w:p>
+      <w:pPr>
+        <w:pStyle w:val="Body"/>
+        <w:tabs>
+          <w:tab w:val="left" w:pos="709"/>
+          <w:tab w:val="left" w:pos="1417"/>
+          <w:tab w:val="left" w:pos="2126"/>
+          <w:tab w:val="left" w:pos="2835"/>
+          <w:tab w:val="left" w:pos="3543"/>
+          <w:tab w:val="left" w:pos="4252"/>
+          <w:tab w:val="left" w:pos="4961"/>
+          <w:tab w:val="left" w:pos="5669"/>
+          <w:tab w:val="left" w:pos="6378"/>
+          <w:tab w:val="left" w:pos="7087"/>
+          <w:tab w:val="left" w:pos="7795"/>
+          <w:tab w:val="left" w:pos="8504"/>
+          <w:tab w:val="left" w:pos="9213"/>
+        </w:tabs>
+        <w:spacing w:line="360" w:lineRule="auto"/>
+        <w:jc w:val="both"/>
+        <w:rPr>
+          <w:rFonts w:ascii="Times New Roman" w:hAnsi="Times New Roman"/>
+          <w:b/>
+          <w:sz w:val="28"/>
+          <w:lang w:val="pt-BR"/>
+        </w:rPr>
+      </w:pPr>
+    </w:p>
+    <w:p>
+      <w:pPr>
+        <w:pStyle w:val="Body"/>
+        <w:tabs>
+          <w:tab w:val="left" w:pos="709"/>
+          <w:tab w:val="left" w:pos="1417"/>
+          <w:tab w:val="left" w:pos="2126"/>
+          <w:tab w:val="left" w:pos="2835"/>
+          <w:tab w:val="left" w:pos="3543"/>
+          <w:tab w:val="left" w:pos="4252"/>
+          <w:tab w:val="left" w:pos="4961"/>
+          <w:tab w:val="left" w:pos="5669"/>
+          <w:tab w:val="left" w:pos="6378"/>
+          <w:tab w:val="left" w:pos="7087"/>
+          <w:tab w:val="left" w:pos="7795"/>
+          <w:tab w:val="left" w:pos="8504"/>
+          <w:tab w:val="left" w:pos="9213"/>
+        </w:tabs>
+        <w:spacing w:line="360" w:lineRule="auto"/>
+        <w:jc w:val="both"/>
+        <w:rPr>
+          <w:rFonts w:ascii="Times New Roman" w:hAnsi="Times New Roman"/>
+          <w:b/>
+          <w:sz w:val="28"/>
+          <w:lang w:val="pt-BR"/>
+        </w:rPr>
+      </w:pPr>
+      <w:r>
+        <w:rPr>
+          <w:rFonts w:ascii="Times New Roman" w:hAnsi="Times New Roman"/>
+          <w:b/>
+          <w:sz w:val="28"/>
+          <w:lang w:val="pt-BR"/>
+        </w:rPr>
+        <w:t>6.2.8</w:t>
+      </w:r>
+      <w:r>
+        <w:rPr>
+          <w:rFonts w:ascii="Times New Roman" w:hAnsi="Times New Roman"/>
+          <w:b/>
+          <w:sz w:val="28"/>
+          <w:lang w:val="pt-BR"/>
+        </w:rPr>
+        <w:tab/>
+        <w:t>Mutação</w:t>
+      </w:r>
+    </w:p>
+    <w:p>
+      <w:pPr>
+        <w:pStyle w:val="Body"/>
+        <w:tabs>
+          <w:tab w:val="left" w:pos="709"/>
+          <w:tab w:val="left" w:pos="1417"/>
+          <w:tab w:val="left" w:pos="2126"/>
+          <w:tab w:val="left" w:pos="2835"/>
+          <w:tab w:val="left" w:pos="3543"/>
+          <w:tab w:val="left" w:pos="4252"/>
+          <w:tab w:val="left" w:pos="4961"/>
+          <w:tab w:val="left" w:pos="5669"/>
+          <w:tab w:val="left" w:pos="6378"/>
+          <w:tab w:val="left" w:pos="7087"/>
+          <w:tab w:val="left" w:pos="7795"/>
+          <w:tab w:val="left" w:pos="8504"/>
+          <w:tab w:val="left" w:pos="9213"/>
+        </w:tabs>
+        <w:spacing w:line="360" w:lineRule="auto"/>
+        <w:jc w:val="both"/>
+        <w:rPr>
+          <w:rFonts w:ascii="Times New Roman" w:hAnsi="Times New Roman"/>
+          <w:b/>
+          <w:sz w:val="28"/>
+          <w:lang w:val="pt-BR"/>
+        </w:rPr>
+      </w:pPr>
     </w:p>
     <w:p>
       <w:pPr>
@@ -11142,107 +12190,21 @@
         <w:jc w:val="both"/>
         <w:rPr>
           <w:rFonts w:ascii="Times New Roman" w:hAnsi="Times New Roman"/>
-          <w:color w:val="FF0000"/>
-          <w:sz w:val="28"/>
-          <w:lang w:val="pt-BR"/>
-        </w:rPr>
-      </w:pPr>
-      <w:r>
-        <w:rPr>
-          <w:rFonts w:ascii="Times New Roman" w:hAnsi="Times New Roman"/>
-          <w:color w:val="FF0000"/>
-          <w:sz w:val="28"/>
-          <w:lang w:val="pt-BR"/>
-        </w:rPr>
-        <w:t>FIGURA</w:t>
-      </w:r>
-    </w:p>
-    <w:p>
-      <w:pPr>
-        <w:pStyle w:val="Body"/>
-        <w:tabs>
-          <w:tab w:val="left" w:pos="709"/>
-          <w:tab w:val="left" w:pos="1417"/>
-          <w:tab w:val="left" w:pos="2126"/>
-          <w:tab w:val="left" w:pos="2835"/>
-          <w:tab w:val="left" w:pos="3543"/>
-          <w:tab w:val="left" w:pos="4252"/>
-          <w:tab w:val="left" w:pos="4961"/>
-          <w:tab w:val="left" w:pos="5669"/>
-          <w:tab w:val="left" w:pos="6378"/>
-          <w:tab w:val="left" w:pos="7087"/>
-          <w:tab w:val="left" w:pos="7795"/>
-          <w:tab w:val="left" w:pos="8504"/>
-          <w:tab w:val="left" w:pos="9213"/>
-        </w:tabs>
-        <w:spacing w:line="360" w:lineRule="auto"/>
-        <w:jc w:val="both"/>
-        <w:rPr>
-          <w:rFonts w:ascii="Times New Roman" w:hAnsi="Times New Roman"/>
-          <w:b/>
-          <w:sz w:val="28"/>
-          <w:lang w:val="pt-BR"/>
-        </w:rPr>
-      </w:pPr>
-    </w:p>
-    <w:p>
-      <w:pPr>
-        <w:pStyle w:val="Body"/>
-        <w:tabs>
-          <w:tab w:val="left" w:pos="709"/>
-          <w:tab w:val="left" w:pos="1417"/>
-          <w:tab w:val="left" w:pos="2126"/>
-          <w:tab w:val="left" w:pos="2835"/>
-          <w:tab w:val="left" w:pos="3543"/>
-          <w:tab w:val="left" w:pos="4252"/>
-          <w:tab w:val="left" w:pos="4961"/>
-          <w:tab w:val="left" w:pos="5669"/>
-          <w:tab w:val="left" w:pos="6378"/>
-          <w:tab w:val="left" w:pos="7087"/>
-          <w:tab w:val="left" w:pos="7795"/>
-          <w:tab w:val="left" w:pos="8504"/>
-          <w:tab w:val="left" w:pos="9213"/>
-        </w:tabs>
-        <w:spacing w:line="360" w:lineRule="auto"/>
-        <w:jc w:val="both"/>
-        <w:rPr>
-          <w:rFonts w:ascii="Times New Roman" w:hAnsi="Times New Roman"/>
-          <w:b/>
-          <w:sz w:val="28"/>
-          <w:lang w:val="pt-BR"/>
-        </w:rPr>
-      </w:pPr>
-      <w:r>
-        <w:rPr>
-          <w:rFonts w:ascii="Times New Roman" w:hAnsi="Times New Roman"/>
-          <w:b/>
-          <w:sz w:val="28"/>
-          <w:lang w:val="pt-BR"/>
-        </w:rPr>
-        <w:t>6.2.7.2</w:t>
-      </w:r>
-      <w:r>
-        <w:rPr>
-          <w:rFonts w:ascii="Times New Roman" w:hAnsi="Times New Roman"/>
-          <w:b/>
-          <w:sz w:val="28"/>
-          <w:lang w:val="pt-BR"/>
-        </w:rPr>
-        <w:tab/>
-      </w:r>
-      <w:r>
-        <w:rPr>
-          <w:rFonts w:ascii="Times New Roman" w:hAnsi="Times New Roman"/>
-          <w:b/>
-          <w:sz w:val="28"/>
-          <w:lang w:val="pt-BR"/>
-        </w:rPr>
-        <w:tab/>
-      </w:r>
-      <w:r>
-        <w:rPr>
-          <w:rFonts w:ascii="Times New Roman" w:hAnsi="Times New Roman"/>
-          <w:b/>
+          <w:sz w:val="28"/>
+          <w:lang w:val="pt-BR"/>
+        </w:rPr>
+      </w:pPr>
+      <w:r>
+        <w:rPr>
+          <w:rFonts w:ascii="Times New Roman" w:hAnsi="Times New Roman"/>
+          <w:sz w:val="28"/>
+          <w:lang w:val="pt-BR"/>
+        </w:rPr>
+        <w:t xml:space="preserve">Apos aplicado a operação de </w:t>
+      </w:r>
+      <w:r>
+        <w:rPr>
+          <w:rFonts w:ascii="Times New Roman" w:hAnsi="Times New Roman"/>
           <w:i/>
           <w:sz w:val="28"/>
           <w:lang w:val="pt-BR"/>
@@ -11252,83 +12214,26 @@
       <w:r>
         <w:rPr>
           <w:rFonts w:ascii="Times New Roman" w:hAnsi="Times New Roman"/>
-          <w:b/>
-          <w:sz w:val="28"/>
-          <w:lang w:val="pt-BR"/>
-        </w:rPr>
-        <w:t xml:space="preserve"> Uniforme</w:t>
-      </w:r>
-    </w:p>
-    <w:p>
-      <w:pPr>
-        <w:pStyle w:val="Body"/>
-        <w:tabs>
-          <w:tab w:val="left" w:pos="709"/>
-          <w:tab w:val="left" w:pos="1417"/>
-          <w:tab w:val="left" w:pos="2126"/>
-          <w:tab w:val="left" w:pos="2835"/>
-          <w:tab w:val="left" w:pos="3543"/>
-          <w:tab w:val="left" w:pos="4252"/>
-          <w:tab w:val="left" w:pos="4961"/>
-          <w:tab w:val="left" w:pos="5669"/>
-          <w:tab w:val="left" w:pos="6378"/>
-          <w:tab w:val="left" w:pos="7087"/>
-          <w:tab w:val="left" w:pos="7795"/>
-          <w:tab w:val="left" w:pos="8504"/>
-          <w:tab w:val="left" w:pos="9213"/>
-        </w:tabs>
-        <w:spacing w:line="360" w:lineRule="auto"/>
-        <w:jc w:val="both"/>
-        <w:rPr>
-          <w:rFonts w:ascii="Times New Roman" w:hAnsi="Times New Roman"/>
-          <w:b/>
-          <w:sz w:val="28"/>
-          <w:lang w:val="pt-BR"/>
-        </w:rPr>
-      </w:pPr>
-    </w:p>
-    <w:p>
-      <w:pPr>
-        <w:pStyle w:val="Body"/>
-        <w:tabs>
-          <w:tab w:val="left" w:pos="709"/>
-          <w:tab w:val="left" w:pos="1417"/>
-          <w:tab w:val="left" w:pos="2126"/>
-          <w:tab w:val="left" w:pos="2835"/>
-          <w:tab w:val="left" w:pos="3543"/>
-          <w:tab w:val="left" w:pos="4252"/>
-          <w:tab w:val="left" w:pos="4961"/>
-          <w:tab w:val="left" w:pos="5669"/>
-          <w:tab w:val="left" w:pos="6378"/>
-          <w:tab w:val="left" w:pos="7087"/>
-          <w:tab w:val="left" w:pos="7795"/>
-          <w:tab w:val="left" w:pos="8504"/>
-          <w:tab w:val="left" w:pos="9213"/>
-        </w:tabs>
-        <w:spacing w:line="360" w:lineRule="auto"/>
-        <w:ind w:firstLine="851"/>
-        <w:jc w:val="both"/>
-        <w:rPr>
-          <w:rFonts w:ascii="Times New Roman" w:hAnsi="Times New Roman"/>
-          <w:sz w:val="28"/>
-          <w:lang w:val="pt-BR"/>
-        </w:rPr>
-      </w:pPr>
-      <w:r>
-        <w:rPr>
-          <w:rFonts w:ascii="Times New Roman" w:hAnsi="Times New Roman"/>
-          <w:sz w:val="28"/>
-          <w:lang w:val="pt-BR"/>
-        </w:rPr>
-        <w:t>N</w:t>
-      </w:r>
-      <w:r>
-        <w:rPr>
-          <w:rFonts w:ascii="Times New Roman" w:hAnsi="Times New Roman"/>
-          <w:sz w:val="28"/>
-          <w:lang w:val="pt-BR"/>
-        </w:rPr>
-        <w:t xml:space="preserve">o </w:t>
+          <w:sz w:val="28"/>
+          <w:lang w:val="pt-BR"/>
+        </w:rPr>
+        <w:t>, a operação de mutação é aplicada.</w:t>
+      </w:r>
+      <w:r>
+        <w:rPr>
+          <w:rFonts w:ascii="Times New Roman" w:hAnsi="Times New Roman"/>
+          <w:sz w:val="28"/>
+          <w:lang w:val="pt-BR"/>
+        </w:rPr>
+        <w:t xml:space="preserve"> Dada uma probabilidade entre 0.1% a 5%</w:t>
+      </w:r>
+      <w:r>
+        <w:rPr>
+          <w:rFonts w:ascii="Times New Roman" w:hAnsi="Times New Roman"/>
+          <w:sz w:val="28"/>
+          <w:lang w:val="pt-BR"/>
+        </w:rPr>
+        <w:t xml:space="preserve"> sobre cada gene dos cromossomos filhos gerados pelo operador de </w:t>
       </w:r>
       <w:r>
         <w:rPr>
@@ -11345,249 +12250,6 @@
           <w:sz w:val="28"/>
           <w:lang w:val="pt-BR"/>
         </w:rPr>
-        <w:t xml:space="preserve"> uniforme para cada par de cromossomos pais é criada uma mascara de bits aleatórios</w:t>
-      </w:r>
-      <w:r>
-        <w:rPr>
-          <w:rFonts w:ascii="Times New Roman" w:hAnsi="Times New Roman"/>
-          <w:sz w:val="28"/>
-          <w:lang w:val="pt-BR"/>
-        </w:rPr>
-        <w:t>. Essa mascara de bits não passa de um cadeia de tamanho igual ao da cadeia de genes dos cromossomos e possui somente zeros e uns como valores armazenadas em cada posição da cadeia.</w:t>
-      </w:r>
-      <w:r>
-        <w:rPr>
-          <w:rFonts w:ascii="Times New Roman" w:hAnsi="Times New Roman"/>
-          <w:sz w:val="28"/>
-          <w:lang w:val="pt-BR"/>
-        </w:rPr>
-        <w:t xml:space="preserve"> Se o primeiro bit da mascara for 1 então o filho1 recebera o primeiro gene do pai1 senão recebera o primeiro gene do pai2, e assim por diante, até que toda a cadeia de gene do filho tenha sido preenchida. Já o segundo filho recebera o processo oposto ao do filho1, como descrito na figura abaixo.</w:t>
-      </w:r>
-    </w:p>
-    <w:p>
-      <w:pPr>
-        <w:pStyle w:val="Body"/>
-        <w:tabs>
-          <w:tab w:val="left" w:pos="709"/>
-          <w:tab w:val="left" w:pos="1417"/>
-          <w:tab w:val="left" w:pos="2126"/>
-          <w:tab w:val="left" w:pos="2835"/>
-          <w:tab w:val="left" w:pos="3543"/>
-          <w:tab w:val="left" w:pos="4252"/>
-          <w:tab w:val="left" w:pos="4961"/>
-          <w:tab w:val="left" w:pos="5669"/>
-          <w:tab w:val="left" w:pos="6378"/>
-          <w:tab w:val="left" w:pos="7087"/>
-          <w:tab w:val="left" w:pos="7795"/>
-          <w:tab w:val="left" w:pos="8504"/>
-          <w:tab w:val="left" w:pos="9213"/>
-        </w:tabs>
-        <w:spacing w:line="360" w:lineRule="auto"/>
-        <w:ind w:firstLine="851"/>
-        <w:jc w:val="both"/>
-        <w:rPr>
-          <w:rFonts w:ascii="Times New Roman" w:hAnsi="Times New Roman"/>
-          <w:color w:val="FF0000"/>
-          <w:sz w:val="28"/>
-          <w:lang w:val="pt-BR"/>
-        </w:rPr>
-      </w:pPr>
-      <w:r>
-        <w:rPr>
-          <w:rFonts w:ascii="Times New Roman" w:hAnsi="Times New Roman"/>
-          <w:color w:val="FF0000"/>
-          <w:sz w:val="28"/>
-          <w:lang w:val="pt-BR"/>
-        </w:rPr>
-        <w:t>FIGURA</w:t>
-      </w:r>
-    </w:p>
-    <w:p>
-      <w:pPr>
-        <w:pStyle w:val="Body"/>
-        <w:tabs>
-          <w:tab w:val="left" w:pos="709"/>
-          <w:tab w:val="left" w:pos="1417"/>
-          <w:tab w:val="left" w:pos="2126"/>
-          <w:tab w:val="left" w:pos="2835"/>
-          <w:tab w:val="left" w:pos="3543"/>
-          <w:tab w:val="left" w:pos="4252"/>
-          <w:tab w:val="left" w:pos="4961"/>
-          <w:tab w:val="left" w:pos="5669"/>
-          <w:tab w:val="left" w:pos="6378"/>
-          <w:tab w:val="left" w:pos="7087"/>
-          <w:tab w:val="left" w:pos="7795"/>
-          <w:tab w:val="left" w:pos="8504"/>
-          <w:tab w:val="left" w:pos="9213"/>
-        </w:tabs>
-        <w:spacing w:line="360" w:lineRule="auto"/>
-        <w:jc w:val="both"/>
-        <w:rPr>
-          <w:rFonts w:ascii="Times New Roman" w:hAnsi="Times New Roman"/>
-          <w:b/>
-          <w:sz w:val="28"/>
-          <w:lang w:val="pt-BR"/>
-        </w:rPr>
-      </w:pPr>
-    </w:p>
-    <w:p>
-      <w:pPr>
-        <w:pStyle w:val="Body"/>
-        <w:tabs>
-          <w:tab w:val="left" w:pos="709"/>
-          <w:tab w:val="left" w:pos="1417"/>
-          <w:tab w:val="left" w:pos="2126"/>
-          <w:tab w:val="left" w:pos="2835"/>
-          <w:tab w:val="left" w:pos="3543"/>
-          <w:tab w:val="left" w:pos="4252"/>
-          <w:tab w:val="left" w:pos="4961"/>
-          <w:tab w:val="left" w:pos="5669"/>
-          <w:tab w:val="left" w:pos="6378"/>
-          <w:tab w:val="left" w:pos="7087"/>
-          <w:tab w:val="left" w:pos="7795"/>
-          <w:tab w:val="left" w:pos="8504"/>
-          <w:tab w:val="left" w:pos="9213"/>
-        </w:tabs>
-        <w:spacing w:line="360" w:lineRule="auto"/>
-        <w:jc w:val="both"/>
-        <w:rPr>
-          <w:rFonts w:ascii="Times New Roman" w:hAnsi="Times New Roman"/>
-          <w:b/>
-          <w:sz w:val="28"/>
-          <w:lang w:val="pt-BR"/>
-        </w:rPr>
-      </w:pPr>
-      <w:r>
-        <w:rPr>
-          <w:rFonts w:ascii="Times New Roman" w:hAnsi="Times New Roman"/>
-          <w:b/>
-          <w:sz w:val="28"/>
-          <w:lang w:val="pt-BR"/>
-        </w:rPr>
-        <w:t>6.2.8</w:t>
-      </w:r>
-      <w:r>
-        <w:rPr>
-          <w:rFonts w:ascii="Times New Roman" w:hAnsi="Times New Roman"/>
-          <w:b/>
-          <w:sz w:val="28"/>
-          <w:lang w:val="pt-BR"/>
-        </w:rPr>
-        <w:tab/>
-        <w:t>Mutação</w:t>
-      </w:r>
-    </w:p>
-    <w:p>
-      <w:pPr>
-        <w:pStyle w:val="Body"/>
-        <w:tabs>
-          <w:tab w:val="left" w:pos="709"/>
-          <w:tab w:val="left" w:pos="1417"/>
-          <w:tab w:val="left" w:pos="2126"/>
-          <w:tab w:val="left" w:pos="2835"/>
-          <w:tab w:val="left" w:pos="3543"/>
-          <w:tab w:val="left" w:pos="4252"/>
-          <w:tab w:val="left" w:pos="4961"/>
-          <w:tab w:val="left" w:pos="5669"/>
-          <w:tab w:val="left" w:pos="6378"/>
-          <w:tab w:val="left" w:pos="7087"/>
-          <w:tab w:val="left" w:pos="7795"/>
-          <w:tab w:val="left" w:pos="8504"/>
-          <w:tab w:val="left" w:pos="9213"/>
-        </w:tabs>
-        <w:spacing w:line="360" w:lineRule="auto"/>
-        <w:jc w:val="both"/>
-        <w:rPr>
-          <w:rFonts w:ascii="Times New Roman" w:hAnsi="Times New Roman"/>
-          <w:b/>
-          <w:sz w:val="28"/>
-          <w:lang w:val="pt-BR"/>
-        </w:rPr>
-      </w:pPr>
-    </w:p>
-    <w:p>
-      <w:pPr>
-        <w:pStyle w:val="Body"/>
-        <w:tabs>
-          <w:tab w:val="left" w:pos="709"/>
-          <w:tab w:val="left" w:pos="1417"/>
-          <w:tab w:val="left" w:pos="2126"/>
-          <w:tab w:val="left" w:pos="2835"/>
-          <w:tab w:val="left" w:pos="3543"/>
-          <w:tab w:val="left" w:pos="4252"/>
-          <w:tab w:val="left" w:pos="4961"/>
-          <w:tab w:val="left" w:pos="5669"/>
-          <w:tab w:val="left" w:pos="6378"/>
-          <w:tab w:val="left" w:pos="7087"/>
-          <w:tab w:val="left" w:pos="7795"/>
-          <w:tab w:val="left" w:pos="8504"/>
-          <w:tab w:val="left" w:pos="9213"/>
-        </w:tabs>
-        <w:spacing w:line="360" w:lineRule="auto"/>
-        <w:ind w:firstLine="851"/>
-        <w:jc w:val="both"/>
-        <w:rPr>
-          <w:rFonts w:ascii="Times New Roman" w:hAnsi="Times New Roman"/>
-          <w:sz w:val="28"/>
-          <w:lang w:val="pt-BR"/>
-        </w:rPr>
-      </w:pPr>
-      <w:r>
-        <w:rPr>
-          <w:rFonts w:ascii="Times New Roman" w:hAnsi="Times New Roman"/>
-          <w:sz w:val="28"/>
-          <w:lang w:val="pt-BR"/>
-        </w:rPr>
-        <w:t xml:space="preserve">Apos aplicado a operação de </w:t>
-      </w:r>
-      <w:r>
-        <w:rPr>
-          <w:rFonts w:ascii="Times New Roman" w:hAnsi="Times New Roman"/>
-          <w:i/>
-          <w:sz w:val="28"/>
-          <w:lang w:val="pt-BR"/>
-        </w:rPr>
-        <w:t>Crossover</w:t>
-      </w:r>
-      <w:r>
-        <w:rPr>
-          <w:rFonts w:ascii="Times New Roman" w:hAnsi="Times New Roman"/>
-          <w:sz w:val="28"/>
-          <w:lang w:val="pt-BR"/>
-        </w:rPr>
-        <w:t>, a operação de mutação é aplicada.</w:t>
-      </w:r>
-      <w:r>
-        <w:rPr>
-          <w:rFonts w:ascii="Times New Roman" w:hAnsi="Times New Roman"/>
-          <w:sz w:val="28"/>
-          <w:lang w:val="pt-BR"/>
-        </w:rPr>
-        <w:t xml:space="preserve"> Dada uma probabilidade entre 0.1% a 5%</w:t>
-      </w:r>
-      <w:r>
-        <w:rPr>
-          <w:rFonts w:ascii="Times New Roman" w:hAnsi="Times New Roman"/>
-          <w:sz w:val="28"/>
-          <w:lang w:val="pt-BR"/>
-        </w:rPr>
-        <w:t xml:space="preserve"> sobre cada gene dos cromossomos filhos gerados pelo operador de </w:t>
-      </w:r>
-      <w:r>
-        <w:rPr>
-          <w:rFonts w:ascii="Times New Roman" w:hAnsi="Times New Roman"/>
-          <w:i/>
-          <w:sz w:val="28"/>
-          <w:lang w:val="pt-BR"/>
-        </w:rPr>
-        <w:t>crossover</w:t>
-      </w:r>
-      <w:r>
-        <w:rPr>
-          <w:rFonts w:ascii="Times New Roman" w:hAnsi="Times New Roman"/>
-          <w:sz w:val="28"/>
-          <w:lang w:val="pt-BR"/>
-        </w:rPr>
         <w:t>. A operação de mutação inverte o valor dos genes, isso quer dizer que, se um gene possuir o valor 0 e ocorrer mutação ele passara a armazenar o valor 1</w:t>
       </w:r>
       <w:r>
@@ -11618,8 +12280,76 @@
           <w:tab w:val="left" w:pos="9213"/>
         </w:tabs>
         <w:spacing w:line="360" w:lineRule="auto"/>
-        <w:ind w:firstLine="851"/>
-        <w:jc w:val="both"/>
+        <w:jc w:val="center"/>
+        <w:rPr>
+          <w:rFonts w:ascii="Times New Roman" w:hAnsi="Times New Roman"/>
+          <w:sz w:val="28"/>
+          <w:lang w:val="pt-BR"/>
+        </w:rPr>
+      </w:pPr>
+      <w:r>
+        <w:rPr>
+          <w:rFonts w:ascii="Times New Roman" w:hAnsi="Times New Roman"/>
+          <w:noProof/>
+          <w:sz w:val="28"/>
+        </w:rPr>
+        <w:drawing>
+          <wp:inline distT="0" distB="0" distL="0" distR="0">
+            <wp:extent cx="3527445" cy="1091235"/>
+            <wp:effectExtent l="25400" t="0" r="3155" b="0"/>
+            <wp:docPr id="9" name="Picture 8" descr="mutação.jpg"/>
+            <wp:cNvGraphicFramePr>
+              <a:graphicFrameLocks xmlns:a="http://schemas.openxmlformats.org/drawingml/2006/main" noChangeAspect="1"/>
+            </wp:cNvGraphicFramePr>
+            <a:graphic xmlns:a="http://schemas.openxmlformats.org/drawingml/2006/main">
+              <a:graphicData uri="http://schemas.openxmlformats.org/drawingml/2006/picture">
+                <pic:pic xmlns:pic="http://schemas.openxmlformats.org/drawingml/2006/picture">
+                  <pic:nvPicPr>
+                    <pic:cNvPr id="0" name="mutação.jpg"/>
+                    <pic:cNvPicPr/>
+                  </pic:nvPicPr>
+                  <pic:blipFill>
+                    <a:blip r:embed="rId13"/>
+                    <a:stretch>
+                      <a:fillRect/>
+                    </a:stretch>
+                  </pic:blipFill>
+                  <pic:spPr>
+                    <a:xfrm>
+                      <a:off x="0" y="0"/>
+                      <a:ext cx="3523771" cy="1090099"/>
+                    </a:xfrm>
+                    <a:prstGeom prst="rect">
+                      <a:avLst/>
+                    </a:prstGeom>
+                  </pic:spPr>
+                </pic:pic>
+              </a:graphicData>
+            </a:graphic>
+          </wp:inline>
+        </w:drawing>
+      </w:r>
+    </w:p>
+    <w:p>
+      <w:pPr>
+        <w:pStyle w:val="Body"/>
+        <w:tabs>
+          <w:tab w:val="left" w:pos="709"/>
+          <w:tab w:val="left" w:pos="1417"/>
+          <w:tab w:val="left" w:pos="2126"/>
+          <w:tab w:val="left" w:pos="2835"/>
+          <w:tab w:val="left" w:pos="3543"/>
+          <w:tab w:val="left" w:pos="4252"/>
+          <w:tab w:val="left" w:pos="4961"/>
+          <w:tab w:val="left" w:pos="5669"/>
+          <w:tab w:val="left" w:pos="6378"/>
+          <w:tab w:val="left" w:pos="7087"/>
+          <w:tab w:val="left" w:pos="7795"/>
+          <w:tab w:val="left" w:pos="8504"/>
+          <w:tab w:val="left" w:pos="9213"/>
+        </w:tabs>
+        <w:spacing w:line="360" w:lineRule="auto"/>
+        <w:jc w:val="center"/>
         <w:rPr>
           <w:rFonts w:ascii="Times New Roman" w:hAnsi="Times New Roman"/>
           <w:color w:val="FF0000"/>
@@ -14493,6 +15223,13 @@
         </w:rPr>
         <w:t>2005</w:t>
       </w:r>
+      <w:r>
+        <w:rPr>
+          <w:rFonts w:ascii="Times New Roman" w:hAnsi="Times New Roman"/>
+          <w:sz w:val="28"/>
+        </w:rPr>
+        <w:t>.</w:t>
+      </w:r>
     </w:p>
     <w:p>
       <w:pPr>
@@ -14568,6 +15305,13 @@
         </w:rPr>
         <w:t xml:space="preserve"> Uma Abordagem Pragmática</w:t>
       </w:r>
+      <w:r>
+        <w:rPr>
+          <w:rFonts w:ascii="Times New Roman" w:hAnsi="Times New Roman"/>
+          <w:sz w:val="28"/>
+        </w:rPr>
+        <w:t>.</w:t>
+      </w:r>
     </w:p>
     <w:p>
       <w:pPr>
@@ -14660,6 +15404,13 @@
         </w:rPr>
         <w:t xml:space="preserve"> Addison-Wesley Company Inc. 1989</w:t>
       </w:r>
+      <w:r>
+        <w:rPr>
+          <w:rFonts w:ascii="Times New Roman" w:hAnsi="Times New Roman"/>
+          <w:sz w:val="28"/>
+        </w:rPr>
+        <w:t>.</w:t>
+      </w:r>
     </w:p>
     <w:p>
       <w:pPr>
@@ -14749,6 +15500,13 @@
         </w:rPr>
         <w:t xml:space="preserve"> Basic Algorithms and Operators. Institute of Physics Publishing. 2000</w:t>
       </w:r>
+      <w:r>
+        <w:rPr>
+          <w:rFonts w:ascii="Times New Roman" w:hAnsi="Times New Roman"/>
+          <w:sz w:val="28"/>
+        </w:rPr>
+        <w:t>.</w:t>
+      </w:r>
     </w:p>
     <w:p>
       <w:pPr>
@@ -14934,6 +15692,14 @@
         </w:rPr>
         <w:t>. Capítulo 3</w:t>
       </w:r>
+      <w:r>
+        <w:rPr>
+          <w:rFonts w:ascii="Times New Roman" w:hAnsi="Times New Roman"/>
+          <w:sz w:val="28"/>
+          <w:lang w:val="pt-BR"/>
+        </w:rPr>
+        <w:t>.</w:t>
+      </w:r>
     </w:p>
     <w:p>
       <w:pPr>
@@ -14962,6 +15728,89 @@
           <w:lang w:val="pt-BR"/>
         </w:rPr>
       </w:pPr>
+    </w:p>
+    <w:p>
+      <w:pPr>
+        <w:pStyle w:val="Body"/>
+        <w:tabs>
+          <w:tab w:val="left" w:pos="709"/>
+          <w:tab w:val="left" w:pos="1417"/>
+          <w:tab w:val="left" w:pos="2126"/>
+          <w:tab w:val="left" w:pos="2835"/>
+          <w:tab w:val="left" w:pos="3543"/>
+          <w:tab w:val="left" w:pos="4252"/>
+          <w:tab w:val="left" w:pos="4961"/>
+          <w:tab w:val="left" w:pos="5669"/>
+          <w:tab w:val="left" w:pos="6378"/>
+          <w:tab w:val="left" w:pos="7087"/>
+          <w:tab w:val="left" w:pos="7795"/>
+          <w:tab w:val="left" w:pos="8504"/>
+          <w:tab w:val="left" w:pos="9213"/>
+        </w:tabs>
+        <w:spacing w:line="360" w:lineRule="auto"/>
+        <w:jc w:val="both"/>
+        <w:rPr>
+          <w:rFonts w:ascii="Times New Roman" w:hAnsi="Times New Roman"/>
+          <w:b/>
+          <w:sz w:val="28"/>
+          <w:lang w:val="pt-BR"/>
+        </w:rPr>
+      </w:pPr>
+      <w:r>
+        <w:rPr>
+          <w:rFonts w:ascii="Times New Roman" w:hAnsi="Times New Roman"/>
+          <w:sz w:val="28"/>
+          <w:lang w:val="pt-BR"/>
+        </w:rPr>
+        <w:t xml:space="preserve">YAMAROTO Cláudio Haruo. </w:t>
+      </w:r>
+      <w:r>
+        <w:rPr>
+          <w:rFonts w:ascii="Times New Roman" w:hAnsi="Times New Roman"/>
+          <w:b/>
+          <w:sz w:val="28"/>
+          <w:lang w:val="pt-BR"/>
+        </w:rPr>
+        <w:t xml:space="preserve">Uso de Lógica Nebulosa na Construção e na Utilização  da Arvore Métrica </w:t>
+      </w:r>
+      <w:r>
+        <w:rPr>
+          <w:rFonts w:ascii="Times New Roman" w:hAnsi="Times New Roman"/>
+          <w:b/>
+          <w:i/>
+          <w:sz w:val="28"/>
+          <w:lang w:val="pt-BR"/>
+        </w:rPr>
+        <w:t>Slim-tree</w:t>
+      </w:r>
+      <w:r>
+        <w:rPr>
+          <w:rFonts w:ascii="Times New Roman" w:hAnsi="Times New Roman"/>
+          <w:b/>
+          <w:i/>
+          <w:sz w:val="28"/>
+          <w:lang w:val="pt-BR"/>
+        </w:rPr>
+        <w:t xml:space="preserve">. </w:t>
+      </w:r>
+      <w:r>
+        <w:rPr>
+          <w:rFonts w:ascii="Times New Roman" w:hAnsi="Times New Roman"/>
+          <w:i/>
+          <w:sz w:val="28"/>
+          <w:lang w:val="pt-BR"/>
+        </w:rPr>
+        <w:t>2002</w:t>
+      </w:r>
+      <w:r>
+        <w:rPr>
+          <w:rFonts w:ascii="Times New Roman" w:hAnsi="Times New Roman"/>
+          <w:i/>
+          <w:sz w:val="28"/>
+          <w:lang w:val="pt-BR"/>
+        </w:rPr>
+        <w:t>.</w:t>
+      </w:r>
     </w:p>
     <w:sectPr>
       <w:pgSz w:w="11900" w:h="16840"/>

</xml_diff>